<commit_message>
word documents for chapters
</commit_message>
<xml_diff>
--- a/education-is-broken-vault/book/word/61.funding-model-geographic-analysis 1.docx
+++ b/education-is-broken-vault/book/word/61.funding-model-geographic-analysis 1.docx
@@ -1,60 +1,142 @@
 
 <file path=word/document.xml><?xml version="1.0" encoding="utf-8"?>
-<w:document xmlns:w="http://schemas.openxmlformats.org/wordprocessingml/2006/main" xmlns:m="http://schemas.openxmlformats.org/officeDocument/2006/math" xmlns:r="http://schemas.openxmlformats.org/officeDocument/2006/relationships" xmlns:o="urn:schemas-microsoft-com:office:office" xmlns:v="urn:schemas-microsoft-com:vml" xmlns:w10="urn:schemas-microsoft-com:office:word" xmlns:a="http://schemas.openxmlformats.org/drawingml/2006/main" xmlns:pic="http://schemas.openxmlformats.org/drawingml/2006/picture" xmlns:wp="http://schemas.openxmlformats.org/drawingml/2006/wordprocessingDrawing">
+<w:document xmlns:wpc="http://schemas.microsoft.com/office/word/2010/wordprocessingCanvas" xmlns:cx="http://schemas.microsoft.com/office/drawing/2014/chartex" xmlns:cx1="http://schemas.microsoft.com/office/drawing/2015/9/8/chartex" xmlns:cx2="http://schemas.microsoft.com/office/drawing/2015/10/21/chartex" xmlns:cx3="http://schemas.microsoft.com/office/drawing/2016/5/9/chartex" xmlns:cx4="http://schemas.microsoft.com/office/drawing/2016/5/10/chartex" xmlns:cx5="http://schemas.microsoft.com/office/drawing/2016/5/11/chartex" xmlns:cx6="http://schemas.microsoft.com/office/drawing/2016/5/12/chartex" xmlns:cx7="http://schemas.microsoft.com/office/drawing/2016/5/13/chartex" xmlns:cx8="http://schemas.microsoft.com/office/drawing/2016/5/14/chartex" xmlns:mc="http://schemas.openxmlformats.org/markup-compatibility/2006" xmlns:aink="http://schemas.microsoft.com/office/drawing/2016/ink" xmlns:am3d="http://schemas.microsoft.com/office/drawing/2017/model3d" xmlns:o="urn:schemas-microsoft-com:office:office" xmlns:oel="http://schemas.microsoft.com/office/2019/extlst" xmlns:r="http://schemas.openxmlformats.org/officeDocument/2006/relationships" xmlns:m="http://schemas.openxmlformats.org/officeDocument/2006/math" xmlns:v="urn:schemas-microsoft-com:vml" xmlns:wp14="http://schemas.microsoft.com/office/word/2010/wordprocessingDrawing" xmlns:wp="http://schemas.openxmlformats.org/drawingml/2006/wordprocessingDrawing" xmlns:w10="urn:schemas-microsoft-com:office:word" xmlns:w="http://schemas.openxmlformats.org/wordprocessingml/2006/main" xmlns:w14="http://schemas.microsoft.com/office/word/2010/wordml" xmlns:w15="http://schemas.microsoft.com/office/word/2012/wordml" xmlns:w16cex="http://schemas.microsoft.com/office/word/2018/wordml/cex" xmlns:w16cid="http://schemas.microsoft.com/office/word/2016/wordml/cid" xmlns:w16="http://schemas.microsoft.com/office/word/2018/wordml" xmlns:w16du="http://schemas.microsoft.com/office/word/2023/wordml/word16du" xmlns:w16sdtdh="http://schemas.microsoft.com/office/word/2020/wordml/sdtdatahash" xmlns:w16sdtfl="http://schemas.microsoft.com/office/word/2024/wordml/sdtformatlock" xmlns:w16se="http://schemas.microsoft.com/office/word/2015/wordml/symex" xmlns:wpg="http://schemas.microsoft.com/office/word/2010/wordprocessingGroup" xmlns:wpi="http://schemas.microsoft.com/office/word/2010/wordprocessingInk" xmlns:wne="http://schemas.microsoft.com/office/word/2006/wordml" xmlns:wps="http://schemas.microsoft.com/office/word/2010/wordprocessingShape" mc:Ignorable="w14 w15 w16se w16cid w16 w16cex w16sdtdh w16sdtfl w16du wp14">
   <w:body>
-    <w:bookmarkStart w:id="22" w:name="funding-models-by-countries"/>
     <w:p>
       <w:pPr>
-        <w:pStyle w:val="Heading1"/>
-      </w:pPr>
-      <w:r>
-        <w:t xml:space="preserve">Funding Models by Countries</w:t>
-      </w:r>
+        <w:pStyle w:val="berschrift1"/>
+      </w:pPr>
+      <w:bookmarkStart w:id="0" w:name="_Toc221558151"/>
+      <w:r>
+        <w:t>Funding Models by Countries</w:t>
+      </w:r>
+      <w:bookmarkEnd w:id="0"/>
     </w:p>
     <w:p>
       <w:pPr>
         <w:pStyle w:val="FirstParagraph"/>
       </w:pPr>
       <w:r>
-        <w:t xml:space="preserve">European universities are predominantly financed by public funds (local authority taxes), supplemented by tuition fees (especially in the UK and for some master’s programs), third-party funding for research (e.g., research councils, EU, industry), and other own-source revenue (continuing education, services, foundations).</w:t>
-      </w:r>
-      <w:r>
-        <w:t xml:space="preserve"> </w:t>
+        <w:t xml:space="preserve">European universities are predominantly financed by public funds (local authority taxes), supplemented by tuition fees (especially in the UK and for some master’s programs), third-party funding for research (e.g., research councils, EU, industry), and other own-source revenue (continuing education, services, foundations). </w:t>
+      </w:r>
+      <w:hyperlink r:id="rId5">
+        <w:r>
+          <w:rPr>
+            <w:rStyle w:val="Hyperlink"/>
+          </w:rPr>
+          <w:t>europa+1</w:t>
+        </w:r>
+      </w:hyperlink>
+    </w:p>
+    <w:p>
+      <w:pPr>
+        <w:pStyle w:val="berschrift2"/>
+      </w:pPr>
+      <w:bookmarkStart w:id="1" w:name="main-sources-of-funding"/>
+      <w:bookmarkStart w:id="2" w:name="_Toc221558152"/>
+      <w:r>
+        <w:t>Main sources of funding</w:t>
+      </w:r>
+      <w:bookmarkEnd w:id="2"/>
+    </w:p>
+    <w:p>
+      <w:pPr>
+        <w:numPr>
+          <w:ilvl w:val="0"/>
+          <w:numId w:val="2"/>
+        </w:numPr>
+      </w:pPr>
+      <w:r>
+        <w:t>Basic public funding: core budgets of universities from national, regional, and local budgets; in Europe usually &gt;70% of university income, in many countries &gt;80%.</w:t>
+      </w:r>
+      <w:hyperlink r:id="rId6">
+        <w:r>
+          <w:rPr>
+            <w:rStyle w:val="Hyperlink"/>
+          </w:rPr>
+          <w:t>eua+1</w:t>
+        </w:r>
+      </w:hyperlink>
+    </w:p>
+    <w:p>
+      <w:pPr>
+        <w:numPr>
+          <w:ilvl w:val="0"/>
+          <w:numId w:val="2"/>
+        </w:numPr>
+      </w:pPr>
+      <w:r>
+        <w:t>Private households: tuition fees, administrative fees, accommodation and canteen services; Proportion varies greatly between countries (very low in the Nordics, very high in England and the US).</w:t>
+      </w:r>
+      <w:hyperlink r:id="rId7">
+        <w:r>
+          <w:rPr>
+            <w:rStyle w:val="Hyperlink"/>
+          </w:rPr>
+          <w:t>oecd+1</w:t>
+        </w:r>
+      </w:hyperlink>
+    </w:p>
+    <w:p>
+      <w:pPr>
+        <w:numPr>
+          <w:ilvl w:val="0"/>
+          <w:numId w:val="2"/>
+        </w:numPr>
+      </w:pPr>
+      <w:r>
+        <w:t>Companies and non-profit organizations: research contracts, endowed professorships, collaborations, donations; in Europe, usually &lt;30% of total university income.[</w:t>
+      </w:r>
+      <w:hyperlink r:id="rId8">
+        <w:r>
+          <w:rPr>
+            <w:rStyle w:val="Hyperlink"/>
+          </w:rPr>
+          <w:t>eua</w:t>
+        </w:r>
+      </w:hyperlink>
+      <w:r>
+        <w:t>]​</w:t>
+      </w:r>
+    </w:p>
+    <w:p>
+      <w:pPr>
+        <w:numPr>
+          <w:ilvl w:val="0"/>
+          <w:numId w:val="2"/>
+        </w:numPr>
+      </w:pPr>
+      <w:r>
+        <w:t>Financial aid for students: Public expenditure goes partly directly to students (scholarships, loans) and partly to universities; a high proportion of tertiary education expenditure, particularly in the Netherlands, Scandinavia, and Ireland.</w:t>
       </w:r>
       <w:hyperlink r:id="rId9">
         <w:r>
           <w:rPr>
             <w:rStyle w:val="Hyperlink"/>
           </w:rPr>
-          <w:t xml:space="preserve">europa+1</w:t>
+          <w:t>europa+1</w:t>
         </w:r>
       </w:hyperlink>
-    </w:p>
-    <w:bookmarkStart w:id="20" w:name="main-sources-of-funding"/>
-    <w:p>
-      <w:pPr>
-        <w:pStyle w:val="Heading2"/>
-      </w:pPr>
-      <w:r>
-        <w:t xml:space="preserve">Main sources of funding</w:t>
+      <w:r>
+        <w:t xml:space="preserve"> ## Germany</w:t>
       </w:r>
     </w:p>
     <w:p>
       <w:pPr>
         <w:numPr>
           <w:ilvl w:val="0"/>
-          <w:numId w:val="1001"/>
+          <w:numId w:val="2"/>
         </w:numPr>
       </w:pPr>
       <w:r>
-        <w:t xml:space="preserve">Basic public funding: core budgets of universities from national, regional, and local budgets; in Europe usually &gt;70% of university income, in many countries &gt;80%.</w:t>
+        <w:t xml:space="preserve">According to the OECD, around 80–90% of expenditure on tertiary education institutions in Germany comes from public sources (federal, state, and local governments), with private sources (households and businesses) accounting for around 10–20%. </w:t>
       </w:r>
       <w:hyperlink r:id="rId10">
         <w:r>
           <w:rPr>
             <w:rStyle w:val="Hyperlink"/>
           </w:rPr>
-          <w:t xml:space="preserve">eua+1</w:t>
+          <w:t>gpseducation.oecd+1</w:t>
         </w:r>
       </w:hyperlink>
     </w:p>
@@ -62,339 +144,161 @@
       <w:pPr>
         <w:numPr>
           <w:ilvl w:val="0"/>
-          <w:numId w:val="1001"/>
+          <w:numId w:val="2"/>
         </w:numPr>
       </w:pPr>
       <w:r>
-        <w:t xml:space="preserve">Private households: tuition fees, administrative fees, accommodation and canteen services; Proportion varies greatly between countries (very low in the Nordics, very high in England and the US).</w:t>
+        <w:t>In the non-tertiary sector, the private share is around 11%, while in the tertiary sector it is slightly higher due to fees charged by non-governmental providers and third-party funding. [</w:t>
       </w:r>
       <w:hyperlink r:id="rId11">
         <w:r>
           <w:rPr>
             <w:rStyle w:val="Hyperlink"/>
           </w:rPr>
-          <w:t xml:space="preserve">oecd+1</w:t>
+          <w:t>gpseducation.oecd</w:t>
         </w:r>
       </w:hyperlink>
+      <w:r>
+        <w:t>]​</w:t>
+      </w:r>
     </w:p>
     <w:p>
       <w:pPr>
         <w:numPr>
           <w:ilvl w:val="0"/>
-          <w:numId w:val="1001"/>
+          <w:numId w:val="2"/>
         </w:numPr>
       </w:pPr>
       <w:r>
-        <w:t xml:space="preserve">Companies and non-profit organizations: research contracts, endowed professorships, collaborations, donations; in Europe, usually &lt;30% of total university income.[</w:t>
-      </w:r>
-      <w:hyperlink r:id="rId10">
-        <w:r>
-          <w:rPr>
-            <w:rStyle w:val="Hyperlink"/>
-          </w:rPr>
-          <w:t xml:space="preserve">eua</w:t>
-        </w:r>
-      </w:hyperlink>
-      <w:r>
-        <w:t xml:space="preserve">]​</w:t>
-      </w:r>
-    </w:p>
-    <w:p>
-      <w:pPr>
-        <w:numPr>
-          <w:ilvl w:val="0"/>
-          <w:numId w:val="1001"/>
-        </w:numPr>
-      </w:pPr>
-      <w:r>
-        <w:t xml:space="preserve">Financial aid for students: Public expenditure goes partly directly to students (scholarships, loans) and partly to universities; a high proportion of tertiary education expenditure, particularly in the Netherlands, Scandinavia, and Ireland.</w:t>
+        <w:t>Third-party funding (e.g., DFG, EU, industry) is important within university budgets: in 2022, German universities received approximately €27 billion in basic funding and €10.4 billion in third-party funding (third-party funding ratio well over a quarter of total income). [</w:t>
       </w:r>
       <w:hyperlink r:id="rId12">
         <w:r>
           <w:rPr>
             <w:rStyle w:val="Hyperlink"/>
           </w:rPr>
-          <w:t xml:space="preserve">europa+1</w:t>
+          <w:t>foerderatlas.dfg</w:t>
         </w:r>
       </w:hyperlink>
       <w:r>
-        <w:t xml:space="preserve"> </w:t>
-      </w:r>
-      <w:r>
-        <w:t xml:space="preserve">## Germany</w:t>
-      </w:r>
-    </w:p>
-    <w:p>
-      <w:pPr>
-        <w:numPr>
-          <w:ilvl w:val="0"/>
-          <w:numId w:val="1001"/>
-        </w:numPr>
-      </w:pPr>
-      <w:r>
-        <w:t xml:space="preserve">According to the OECD, around 80–90% of expenditure on tertiary education institutions in Germany comes from public sources (federal, state, and local governments), with private sources (households and businesses) accounting for around 10–20%.</w:t>
-      </w:r>
-      <w:r>
-        <w:t xml:space="preserve"> </w:t>
+        <w:t>]​ ## Germany – rough structure of tertiary financing | Category | Share/Classification | | ———————————————– | —————————————————————————————————————————————————————————————————– | | Public funds | predominantly &gt;70% of university income.</w:t>
       </w:r>
       <w:hyperlink r:id="rId13">
         <w:r>
           <w:rPr>
             <w:rStyle w:val="Hyperlink"/>
           </w:rPr>
-          <w:t xml:space="preserve">gpseducation.oecd+1</w:t>
+          <w:t>gpseducation.oecd+1</w:t>
         </w:r>
       </w:hyperlink>
-    </w:p>
-    <w:p>
-      <w:pPr>
-        <w:numPr>
-          <w:ilvl w:val="0"/>
-          <w:numId w:val="1001"/>
-        </w:numPr>
-      </w:pPr>
-      <w:r>
-        <w:t xml:space="preserve">In the non-tertiary sector, the private share is around 11%, while in the tertiary sector it is slightly higher due to fees charged by non-governmental providers and third-party funding. [</w:t>
-      </w:r>
-      <w:hyperlink r:id="rId13">
-        <w:r>
-          <w:rPr>
-            <w:rStyle w:val="Hyperlink"/>
-          </w:rPr>
-          <w:t xml:space="preserve">gpseducation.oecd</w:t>
-        </w:r>
-      </w:hyperlink>
-      <w:r>
-        <w:t xml:space="preserve">]​</w:t>
-      </w:r>
-    </w:p>
-    <w:p>
-      <w:pPr>
-        <w:numPr>
-          <w:ilvl w:val="0"/>
-          <w:numId w:val="1001"/>
-        </w:numPr>
-      </w:pPr>
-      <w:r>
-        <w:t xml:space="preserve">Third-party funding (e.g., DFG, EU, industry) is important within university budgets: in 2022, German universities received approximately €27 billion in basic funding and €10.4 billion in third-party funding (third-party funding ratio well over a quarter of total income). [</w:t>
+      <w:r>
+        <w:t xml:space="preserve"> | | Total private funds | approx. 10–20% (households, companies).</w:t>
       </w:r>
       <w:hyperlink r:id="rId14">
         <w:r>
           <w:rPr>
             <w:rStyle w:val="Hyperlink"/>
           </w:rPr>
-          <w:t xml:space="preserve">foerderatlas.dfg</w:t>
+          <w:t>gpseducation.oecd+1</w:t>
         </w:r>
       </w:hyperlink>
       <w:r>
-        <w:t xml:space="preserve">]​</w:t>
-      </w:r>
-      <w:r>
-        <w:t xml:space="preserve"> </w:t>
-      </w:r>
-      <w:r>
-        <w:t xml:space="preserve">## Germany – rough structure of tertiary financing</w:t>
-      </w:r>
-      <w:r>
-        <w:t xml:space="preserve"> </w:t>
-      </w:r>
-      <w:r>
-        <w:t xml:space="preserve">| Category | Share/Classification |</w:t>
-      </w:r>
-      <w:r>
-        <w:t xml:space="preserve"> </w:t>
-      </w:r>
-      <w:r>
-        <w:t xml:space="preserve">| ———————————————– | —————————————————————————————————————————————————————————————————– |</w:t>
-      </w:r>
-      <w:r>
-        <w:t xml:space="preserve"> </w:t>
-      </w:r>
-      <w:r>
-        <w:t xml:space="preserve">| Public funds | predominantly &gt;70% of university income.</w:t>
-      </w:r>
-      <w:hyperlink r:id="rId13">
-        <w:r>
-          <w:rPr>
-            <w:rStyle w:val="Hyperlink"/>
-          </w:rPr>
-          <w:t xml:space="preserve">gpseducation.oecd+1</w:t>
-        </w:r>
-      </w:hyperlink>
-      <w:r>
-        <w:t xml:space="preserve"> </w:t>
-      </w:r>
-      <w:r>
-        <w:t xml:space="preserve">|</w:t>
-      </w:r>
-      <w:r>
-        <w:t xml:space="preserve"> </w:t>
-      </w:r>
-      <w:r>
-        <w:t xml:space="preserve">| Total private funds | approx. 10–20% (households, companies).</w:t>
-      </w:r>
-      <w:hyperlink r:id="rId13">
-        <w:r>
-          <w:rPr>
-            <w:rStyle w:val="Hyperlink"/>
-          </w:rPr>
-          <w:t xml:space="preserve">gpseducation.oecd+1</w:t>
-        </w:r>
-      </w:hyperlink>
-      <w:r>
-        <w:t xml:space="preserve"> </w:t>
-      </w:r>
-      <w:r>
-        <w:t xml:space="preserve">|</w:t>
-      </w:r>
-      <w:r>
-        <w:t xml:space="preserve"> </w:t>
-      </w:r>
-      <w:r>
-        <w:t xml:space="preserve">| Third-party funding in higher education budgets | approx. 28–30% of higher education funding (including research).[</w:t>
-      </w:r>
-      <w:hyperlink r:id="rId14">
-        <w:r>
-          <w:rPr>
-            <w:rStyle w:val="Hyperlink"/>
-          </w:rPr>
-          <w:t xml:space="preserve">foerderatlas.dfg</w:t>
-        </w:r>
-      </w:hyperlink>
-      <w:r>
-        <w:t xml:space="preserve">]​ |</w:t>
-      </w:r>
-      <w:r>
-        <w:t xml:space="preserve"> </w:t>
-      </w:r>
-      <w:r>
-        <w:t xml:space="preserve">## France</w:t>
-      </w:r>
-    </w:p>
-    <w:p>
-      <w:pPr>
-        <w:numPr>
-          <w:ilvl w:val="0"/>
-          <w:numId w:val="1001"/>
-        </w:numPr>
-      </w:pPr>
-      <w:r>
-        <w:t xml:space="preserve">In France, approximately 69% of tertiary education expenditure (before transfers) comes from public sources; the remainder comes from private households and other private sources. [</w:t>
+        <w:t xml:space="preserve"> | | Third-party funding in higher education budgets | approx. 28–30% of higher education funding (including research).[</w:t>
       </w:r>
       <w:hyperlink r:id="rId15">
         <w:r>
           <w:rPr>
             <w:rStyle w:val="Hyperlink"/>
           </w:rPr>
-          <w:t xml:space="preserve">oecd</w:t>
+          <w:t>foerderatlas.dfg</w:t>
         </w:r>
       </w:hyperlink>
       <w:r>
-        <w:t xml:space="preserve">]​</w:t>
+        <w:t>]​ | ## France</w:t>
       </w:r>
     </w:p>
     <w:p>
       <w:pPr>
         <w:numPr>
           <w:ilvl w:val="0"/>
-          <w:numId w:val="1001"/>
+          <w:numId w:val="2"/>
         </w:numPr>
       </w:pPr>
       <w:r>
-        <w:t xml:space="preserve">France is thus one of the more publicly funded systems, but is slightly below the OECD average for public funding.</w:t>
-      </w:r>
-      <w:r>
-        <w:t xml:space="preserve"> </w:t>
+        <w:t>In France, approximately 69% of tertiary education expenditure (before transfers) comes from public sources; the remainder comes from private households and other private sources. [</w:t>
       </w:r>
       <w:hyperlink r:id="rId16">
         <w:r>
           <w:rPr>
             <w:rStyle w:val="Hyperlink"/>
           </w:rPr>
-          <w:t xml:space="preserve">oecd+1</w:t>
+          <w:t>oecd</w:t>
         </w:r>
       </w:hyperlink>
       <w:r>
-        <w:t xml:space="preserve"> </w:t>
-      </w:r>
-      <w:r>
-        <w:t xml:space="preserve">## France – rough structure of tertiary financing</w:t>
-      </w:r>
-      <w:r>
-        <w:t xml:space="preserve"> </w:t>
-      </w:r>
-      <w:r>
-        <w:t xml:space="preserve">| Category | Share/Classification |</w:t>
-      </w:r>
-      <w:r>
-        <w:t xml:space="preserve"> </w:t>
-      </w:r>
-      <w:r>
-        <w:t xml:space="preserve">| ——————— | ———————————————————————————————————————————————————————————- |</w:t>
-      </w:r>
-      <w:r>
-        <w:t xml:space="preserve"> </w:t>
-      </w:r>
-      <w:r>
-        <w:t xml:space="preserve">| Public funds | approx. 69% of tertiary expenditure.[</w:t>
-      </w:r>
-      <w:hyperlink r:id="rId15">
-        <w:r>
-          <w:rPr>
-            <w:rStyle w:val="Hyperlink"/>
-          </w:rPr>
-          <w:t xml:space="preserve">oecd</w:t>
-        </w:r>
-      </w:hyperlink>
-      <w:r>
-        <w:t xml:space="preserve">]​ |</w:t>
-      </w:r>
-      <w:r>
-        <w:t xml:space="preserve"> </w:t>
-      </w:r>
-      <w:r>
-        <w:t xml:space="preserve">| Total private sources | Approximately 30% (households, businesses, non-profit organizations).</w:t>
-      </w:r>
-      <w:hyperlink r:id="rId15">
-        <w:r>
-          <w:rPr>
-            <w:rStyle w:val="Hyperlink"/>
-          </w:rPr>
-          <w:t xml:space="preserve">oecd+1</w:t>
-        </w:r>
-      </w:hyperlink>
-      <w:r>
-        <w:t xml:space="preserve"> </w:t>
-      </w:r>
-      <w:r>
-        <w:t xml:space="preserve">|</w:t>
-      </w:r>
-      <w:r>
-        <w:t xml:space="preserve"> </w:t>
-      </w:r>
-      <w:r>
-        <w:t xml:space="preserve">## United Kingdom (especially England)</w:t>
+        <w:t>]​</w:t>
       </w:r>
     </w:p>
     <w:p>
       <w:pPr>
         <w:numPr>
           <w:ilvl w:val="0"/>
-          <w:numId w:val="1001"/>
+          <w:numId w:val="2"/>
         </w:numPr>
       </w:pPr>
       <w:r>
-        <w:t xml:space="preserve">The UK, especially England, is an example of high tuition fees with comprehensive loan systems: the private share of higher education funding (especially fees) is well above the OECD average and among the highest in Europe.</w:t>
-      </w:r>
-      <w:r>
-        <w:t xml:space="preserve"> </w:t>
+        <w:t xml:space="preserve">France is thus one of the more publicly funded systems, but is slightly below the OECD average for public funding. </w:t>
       </w:r>
       <w:hyperlink r:id="rId17">
         <w:r>
           <w:rPr>
             <w:rStyle w:val="Hyperlink"/>
           </w:rPr>
-          <w:t xml:space="preserve">oecd+1</w:t>
+          <w:t>oecd+1</w:t>
+        </w:r>
+      </w:hyperlink>
+      <w:r>
+        <w:t xml:space="preserve"> ## France – rough structure of tertiary financing | Category | Share/Classification | | ——————— | ———————————————————————————————————————————————————————————- | | Public funds | approx. 69% of tertiary expenditure.[</w:t>
+      </w:r>
+      <w:hyperlink r:id="rId18">
+        <w:r>
+          <w:rPr>
+            <w:rStyle w:val="Hyperlink"/>
+          </w:rPr>
+          <w:t>oecd</w:t>
+        </w:r>
+      </w:hyperlink>
+      <w:r>
+        <w:t>]​ | | Total private sources | Approximately 30% (households, businesses, non-profit organizations).</w:t>
+      </w:r>
+      <w:hyperlink r:id="rId19">
+        <w:r>
+          <w:rPr>
+            <w:rStyle w:val="Hyperlink"/>
+          </w:rPr>
+          <w:t>oecd+1</w:t>
+        </w:r>
+      </w:hyperlink>
+      <w:r>
+        <w:t xml:space="preserve"> | ## United Kingdom (especially England)</w:t>
+      </w:r>
+    </w:p>
+    <w:p>
+      <w:pPr>
+        <w:numPr>
+          <w:ilvl w:val="0"/>
+          <w:numId w:val="2"/>
+        </w:numPr>
+      </w:pPr>
+      <w:r>
+        <w:t xml:space="preserve">The UK, especially England, is an example of high tuition fees with comprehensive loan systems: the private share of higher education funding (especially fees) is well above the OECD average and among the highest in Europe. </w:t>
+      </w:r>
+      <w:hyperlink r:id="rId20">
+        <w:r>
+          <w:rPr>
+            <w:rStyle w:val="Hyperlink"/>
+          </w:rPr>
+          <w:t>oecd+1</w:t>
         </w:r>
       </w:hyperlink>
     </w:p>
@@ -402,98 +306,98 @@
       <w:pPr>
         <w:numPr>
           <w:ilvl w:val="0"/>
-          <w:numId w:val="1001"/>
+          <w:numId w:val="2"/>
         </w:numPr>
       </w:pPr>
       <w:r>
-        <w:t xml:space="preserve">Public funds are mainly allocated to research funding and targeted teaching/student support; basic funding for teaching is largely covered by (loan-financed) fees.</w:t>
-      </w:r>
-      <w:r>
-        <w:t xml:space="preserve"> </w:t>
-      </w:r>
-      <w:hyperlink r:id="rId17">
+        <w:t xml:space="preserve">Public funds are mainly allocated to research funding and targeted teaching/student support; basic funding for teaching is largely covered by (loan-financed) fees. </w:t>
+      </w:r>
+      <w:hyperlink r:id="rId21">
         <w:r>
           <w:rPr>
             <w:rStyle w:val="Hyperlink"/>
           </w:rPr>
-          <w:t xml:space="preserve">oecd+1</w:t>
+          <w:t>oecd+1</w:t>
         </w:r>
       </w:hyperlink>
       <w:r>
-        <w:t xml:space="preserve"> </w:t>
-      </w:r>
-      <w:r>
-        <w:t xml:space="preserve">## United Kingdom – rough structure of tertiary funding</w:t>
+        <w:t xml:space="preserve"> ## United Kingdom – rough structure of tertiary funding</w:t>
       </w:r>
     </w:p>
     <w:tbl>
       <w:tblPr>
         <w:tblStyle w:val="Table"/>
-        <w:tblW w:type="pct" w:w="5000"/>
+        <w:tblW w:w="5000" w:type="pct"/>
         <w:tblLayout w:type="fixed"/>
-        <w:tblLook w:firstRow="1" w:lastRow="0" w:firstColumn="0" w:lastColumn="0" w:noHBand="0" w:noVBand="0" w:val="0020"/>
+        <w:tblLook w:val="0020" w:firstRow="1" w:lastRow="0" w:firstColumn="0" w:lastColumn="0" w:noHBand="0" w:noVBand="0"/>
       </w:tblPr>
       <w:tblGrid>
-        <w:gridCol w:w="838"/>
-        <w:gridCol w:w="7081"/>
+        <w:gridCol w:w="1018"/>
+        <w:gridCol w:w="8604"/>
       </w:tblGrid>
       <w:tr>
         <w:trPr>
-          <w:tblHeader w:val="on"/>
+          <w:cnfStyle w:val="100000000000" w:firstRow="1" w:lastRow="0" w:firstColumn="0" w:lastColumn="0" w:oddVBand="0" w:evenVBand="0" w:oddHBand="0" w:evenHBand="0" w:firstRowFirstColumn="0" w:firstRowLastColumn="0" w:lastRowFirstColumn="0" w:lastRowLastColumn="0"/>
+          <w:tblHeader/>
         </w:trPr>
         <w:tc>
-          <w:tcPr/>
+          <w:tcPr>
+            <w:tcW w:w="838" w:type="dxa"/>
+          </w:tcPr>
           <w:p>
             <w:pPr>
               <w:pStyle w:val="Compact"/>
             </w:pPr>
             <w:r>
-              <w:t xml:space="preserve">Category</w:t>
+              <w:t>Category</w:t>
             </w:r>
           </w:p>
         </w:tc>
         <w:tc>
-          <w:tcPr/>
+          <w:tcPr>
+            <w:tcW w:w="7081" w:type="dxa"/>
+          </w:tcPr>
           <w:p>
             <w:pPr>
               <w:pStyle w:val="Compact"/>
             </w:pPr>
             <w:r>
-              <w:t xml:space="preserve">Classification</w:t>
+              <w:t>Classification</w:t>
             </w:r>
           </w:p>
         </w:tc>
       </w:tr>
       <w:tr>
         <w:tc>
-          <w:tcPr/>
+          <w:tcPr>
+            <w:tcW w:w="838" w:type="dxa"/>
+          </w:tcPr>
           <w:p>
             <w:pPr>
               <w:pStyle w:val="Compact"/>
             </w:pPr>
             <w:r>
-              <w:t xml:space="preserve">Public funds</w:t>
+              <w:t>Public funds</w:t>
             </w:r>
           </w:p>
         </w:tc>
         <w:tc>
-          <w:tcPr/>
+          <w:tcPr>
+            <w:tcW w:w="7081" w:type="dxa"/>
+          </w:tcPr>
           <w:p>
             <w:pPr>
               <w:pStyle w:val="Compact"/>
             </w:pPr>
             <w:r>
-              <w:t xml:space="preserve">significantly lower than continental European systems, but still relevant for research and grants.</w:t>
+              <w:t xml:space="preserve">significantly lower than continental European systems, but still relevant for research and grants. </w:t>
             </w:r>
-            <w:r>
-              <w:t xml:space="preserve"> </w:t>
-            </w:r>
-            <w:hyperlink r:id="rId17">
+            <w:hyperlink r:id="rId22">
               <w:r>
                 <w:rPr>
                   <w:rStyle w:val="Hyperlink"/>
                 </w:rPr>
-                <w:t xml:space="preserve">oecd+1</w:t>
+                <w:t>oecd+1</w:t>
               </w:r>
             </w:hyperlink>
           </w:p>
@@ -501,31 +405,35 @@
       </w:tr>
       <w:tr>
         <w:tc>
-          <w:tcPr/>
+          <w:tcPr>
+            <w:tcW w:w="838" w:type="dxa"/>
+          </w:tcPr>
           <w:p>
             <w:pPr>
               <w:pStyle w:val="Compact"/>
             </w:pPr>
             <w:r>
-              <w:t xml:space="preserve">Private funding (mainly fees)</w:t>
+              <w:t>Private funding (mainly fees)</w:t>
             </w:r>
           </w:p>
         </w:tc>
         <w:tc>
-          <w:tcPr/>
+          <w:tcPr>
+            <w:tcW w:w="7081" w:type="dxa"/>
+          </w:tcPr>
           <w:p>
             <w:pPr>
               <w:pStyle w:val="Compact"/>
             </w:pPr>
             <w:r>
-              <w:t xml:space="preserve">one of the highest shares in Europe, core funding for teaching.</w:t>
+              <w:t>one of the highest shares in Europe, core funding for teaching.</w:t>
             </w:r>
-            <w:hyperlink r:id="rId17">
+            <w:hyperlink r:id="rId23">
               <w:r>
                 <w:rPr>
                   <w:rStyle w:val="Hyperlink"/>
                 </w:rPr>
-                <w:t xml:space="preserve">oecd+1</w:t>
+                <w:t>oecd+1</w:t>
               </w:r>
             </w:hyperlink>
           </w:p>
@@ -534,134 +442,119 @@
     </w:tbl>
     <w:p>
       <w:pPr>
-        <w:pStyle w:val="BodyText"/>
-      </w:pPr>
-      <w:r>
-        <w:t xml:space="preserve">(Exact percentages vary depending on the data set and year; the OECD identifies England as a “high tuition–high aid” model with predominantly private cost sharing by students.) [</w:t>
-      </w:r>
-      <w:hyperlink r:id="rId17">
+        <w:pStyle w:val="Textkrper"/>
+      </w:pPr>
+      <w:r>
+        <w:t>(Exact percentages vary depending on the data set and year; the OECD identifies England as a “high tuition–high aid” model with predominantly private cost sharing by students.) [</w:t>
+      </w:r>
+      <w:hyperlink r:id="rId24">
         <w:r>
           <w:rPr>
             <w:rStyle w:val="Hyperlink"/>
           </w:rPr>
-          <w:t xml:space="preserve">oecd</w:t>
+          <w:t>oecd</w:t>
         </w:r>
       </w:hyperlink>
       <w:r>
-        <w:t xml:space="preserve">]​</w:t>
-      </w:r>
-      <w:r>
-        <w:t xml:space="preserve"> </w:t>
-      </w:r>
-      <w:r>
-        <w:t xml:space="preserve">## USA</w:t>
-      </w:r>
-      <w:r>
-        <w:t xml:space="preserve"> </w:t>
-      </w:r>
-      <w:r>
-        <w:t xml:space="preserve">- In the USA, only about 39% of tertiary education expenditure comes from public sources, with the rest coming from private sources (households, donations, companies, fees); the public share is thus well below the OECD average.</w:t>
-      </w:r>
-      <w:r>
-        <w:t xml:space="preserve"> </w:t>
-      </w:r>
-      <w:hyperlink r:id="rId11">
+        <w:t xml:space="preserve">]​ ## USA - In the USA, only about 39% of tertiary education expenditure comes from public sources, with the rest coming from private sources (households, donations, companies, fees); the public share is thus well below the OECD average. </w:t>
+      </w:r>
+      <w:hyperlink r:id="rId25">
         <w:r>
           <w:rPr>
             <w:rStyle w:val="Hyperlink"/>
           </w:rPr>
-          <w:t xml:space="preserve">oecd+1</w:t>
+          <w:t>oecd+1</w:t>
         </w:r>
       </w:hyperlink>
       <w:r>
-        <w:t xml:space="preserve"> </w:t>
-      </w:r>
-      <w:r>
-        <w:t xml:space="preserve">- Tuition fees play a central role: at public universities, fees account for an average of around 20-30% of income, at private non-profit universities significantly more, and at private for-profit providers, over 90% of income comes from fees.</w:t>
-      </w:r>
-      <w:r>
-        <w:t xml:space="preserve"> </w:t>
-      </w:r>
-      <w:hyperlink r:id="rId18">
+        <w:t xml:space="preserve"> - Tuition fees play a central role: at public universities, fees account for an average of around 20-30% of income, at private non-profit universities significantly more, and at private for-profit providers, over 90% of income comes from fees. </w:t>
+      </w:r>
+      <w:hyperlink r:id="rId26">
         <w:r>
           <w:rPr>
             <w:rStyle w:val="Hyperlink"/>
           </w:rPr>
-          <w:t xml:space="preserve">educationdata+1</w:t>
+          <w:t>educationdata+1</w:t>
         </w:r>
       </w:hyperlink>
       <w:r>
-        <w:t xml:space="preserve"> </w:t>
-      </w:r>
-      <w:r>
-        <w:t xml:space="preserve">## USA – rough structure of tertiary financing</w:t>
+        <w:t xml:space="preserve"> ## USA – rough structure of tertiary financing</w:t>
       </w:r>
     </w:p>
     <w:tbl>
       <w:tblPr>
         <w:tblStyle w:val="Table"/>
-        <w:tblW w:type="pct" w:w="5000"/>
+        <w:tblW w:w="5000" w:type="pct"/>
         <w:tblLayout w:type="fixed"/>
-        <w:tblLook w:firstRow="1" w:lastRow="0" w:firstColumn="0" w:lastColumn="0" w:noHBand="0" w:noVBand="0" w:val="0020"/>
+        <w:tblLook w:val="0020" w:firstRow="1" w:lastRow="0" w:firstColumn="0" w:lastColumn="0" w:noHBand="0" w:noVBand="0"/>
       </w:tblPr>
       <w:tblGrid>
-        <w:gridCol w:w="1299"/>
-        <w:gridCol w:w="6620"/>
+        <w:gridCol w:w="1578"/>
+        <w:gridCol w:w="8044"/>
       </w:tblGrid>
       <w:tr>
         <w:trPr>
-          <w:tblHeader w:val="on"/>
+          <w:cnfStyle w:val="100000000000" w:firstRow="1" w:lastRow="0" w:firstColumn="0" w:lastColumn="0" w:oddVBand="0" w:evenVBand="0" w:oddHBand="0" w:evenHBand="0" w:firstRowFirstColumn="0" w:firstRowLastColumn="0" w:lastRowFirstColumn="0" w:lastRowLastColumn="0"/>
+          <w:tblHeader/>
         </w:trPr>
         <w:tc>
-          <w:tcPr/>
+          <w:tcPr>
+            <w:tcW w:w="1299" w:type="dxa"/>
+          </w:tcPr>
           <w:p>
             <w:pPr>
               <w:pStyle w:val="Compact"/>
             </w:pPr>
             <w:r>
-              <w:t xml:space="preserve">Category</w:t>
+              <w:t>Category</w:t>
             </w:r>
           </w:p>
         </w:tc>
         <w:tc>
-          <w:tcPr/>
+          <w:tcPr>
+            <w:tcW w:w="6620" w:type="dxa"/>
+          </w:tcPr>
           <w:p>
             <w:pPr>
               <w:pStyle w:val="Compact"/>
             </w:pPr>
             <w:r>
-              <w:t xml:space="preserve">Classification/Order of magnitude</w:t>
+              <w:t>Classification/Order of magnitude</w:t>
             </w:r>
           </w:p>
         </w:tc>
       </w:tr>
       <w:tr>
         <w:tc>
-          <w:tcPr/>
+          <w:tcPr>
+            <w:tcW w:w="1299" w:type="dxa"/>
+          </w:tcPr>
           <w:p>
             <w:pPr>
               <w:pStyle w:val="Compact"/>
             </w:pPr>
             <w:r>
-              <w:t xml:space="preserve">Total public funding</w:t>
+              <w:t>Total public funding</w:t>
             </w:r>
           </w:p>
         </w:tc>
         <w:tc>
-          <w:tcPr/>
+          <w:tcPr>
+            <w:tcW w:w="6620" w:type="dxa"/>
+          </w:tcPr>
           <w:p>
             <w:pPr>
               <w:pStyle w:val="Compact"/>
             </w:pPr>
             <w:r>
-              <w:t xml:space="preserve">Approximately 39% of tertiary funding.</w:t>
+              <w:t>Approximately 39% of tertiary funding.</w:t>
             </w:r>
-            <w:hyperlink r:id="rId11">
+            <w:hyperlink r:id="rId27">
               <w:r>
                 <w:rPr>
                   <w:rStyle w:val="Hyperlink"/>
                 </w:rPr>
-                <w:t xml:space="preserve">oecd+1</w:t>
+                <w:t>oecd+1</w:t>
               </w:r>
             </w:hyperlink>
           </w:p>
@@ -669,31 +562,35 @@
       </w:tr>
       <w:tr>
         <w:tc>
-          <w:tcPr/>
+          <w:tcPr>
+            <w:tcW w:w="1299" w:type="dxa"/>
+          </w:tcPr>
           <w:p>
             <w:pPr>
               <w:pStyle w:val="Compact"/>
             </w:pPr>
             <w:r>
-              <w:t xml:space="preserve">Total private funding</w:t>
+              <w:t>Total private funding</w:t>
             </w:r>
           </w:p>
         </w:tc>
         <w:tc>
-          <w:tcPr/>
+          <w:tcPr>
+            <w:tcW w:w="6620" w:type="dxa"/>
+          </w:tcPr>
           <w:p>
             <w:pPr>
               <w:pStyle w:val="Compact"/>
             </w:pPr>
             <w:r>
-              <w:t xml:space="preserve">approx. 60%+ (fees, donations, contracts).</w:t>
+              <w:t>approx. 60%+ (fees, donations, contracts).</w:t>
             </w:r>
-            <w:hyperlink r:id="rId11">
+            <w:hyperlink r:id="rId28">
               <w:r>
                 <w:rPr>
                   <w:rStyle w:val="Hyperlink"/>
                 </w:rPr>
-                <w:t xml:space="preserve">oecd+1</w:t>
+                <w:t>oecd+1</w:t>
               </w:r>
             </w:hyperlink>
           </w:p>
@@ -701,102 +598,111 @@
       </w:tr>
       <w:tr>
         <w:tc>
-          <w:tcPr/>
+          <w:tcPr>
+            <w:tcW w:w="1299" w:type="dxa"/>
+          </w:tcPr>
           <w:p>
             <w:pPr>
               <w:pStyle w:val="Compact"/>
             </w:pPr>
             <w:r>
-              <w:t xml:space="preserve">Public university fees</w:t>
+              <w:t>Public university fees</w:t>
             </w:r>
           </w:p>
         </w:tc>
         <w:tc>
-          <w:tcPr/>
+          <w:tcPr>
+            <w:tcW w:w="6620" w:type="dxa"/>
+          </w:tcPr>
           <w:p>
             <w:pPr>
               <w:pStyle w:val="Compact"/>
             </w:pPr>
             <w:r>
-              <w:t xml:space="preserve">Approximately 20–30% of revenue.[</w:t>
+              <w:t>Approximately 20–30% of revenue.[</w:t>
             </w:r>
-            <w:hyperlink r:id="rId18">
+            <w:hyperlink r:id="rId29">
               <w:r>
                 <w:rPr>
                   <w:rStyle w:val="Hyperlink"/>
                 </w:rPr>
-                <w:t xml:space="preserve">educationdata</w:t>
+                <w:t>educationdata</w:t>
               </w:r>
             </w:hyperlink>
             <w:r>
-              <w:t xml:space="preserve">]​</w:t>
+              <w:t>]​</w:t>
             </w:r>
           </w:p>
         </w:tc>
       </w:tr>
       <w:tr>
         <w:tc>
-          <w:tcPr/>
+          <w:tcPr>
+            <w:tcW w:w="1299" w:type="dxa"/>
+          </w:tcPr>
           <w:p>
             <w:pPr>
               <w:pStyle w:val="Compact"/>
             </w:pPr>
             <w:r>
-              <w:t xml:space="preserve">Private for-profit tuition fees</w:t>
+              <w:t>Private for-profit tuition fees</w:t>
             </w:r>
           </w:p>
         </w:tc>
         <w:tc>
-          <w:tcPr/>
+          <w:tcPr>
+            <w:tcW w:w="6620" w:type="dxa"/>
+          </w:tcPr>
           <w:p>
             <w:pPr>
               <w:pStyle w:val="Compact"/>
             </w:pPr>
             <w:r>
-              <w:t xml:space="preserve">&gt;90% of revenue.[</w:t>
+              <w:t>&gt;90% of revenue.[</w:t>
             </w:r>
-            <w:hyperlink r:id="rId19">
+            <w:hyperlink r:id="rId30">
               <w:r>
                 <w:rPr>
                   <w:rStyle w:val="Hyperlink"/>
                 </w:rPr>
-                <w:t xml:space="preserve">journalistsresource</w:t>
+                <w:t>journalistsresource</w:t>
               </w:r>
             </w:hyperlink>
             <w:r>
-              <w:t xml:space="preserve">]​</w:t>
+              <w:t>]​</w:t>
             </w:r>
           </w:p>
         </w:tc>
       </w:tr>
     </w:tbl>
-    <w:bookmarkEnd w:id="20"/>
-    <w:bookmarkStart w:id="21" w:name="europe-as-a-whole-pattern"/>
     <w:p>
       <w:pPr>
-        <w:pStyle w:val="Heading2"/>
-      </w:pPr>
-      <w:r>
-        <w:t xml:space="preserve">Europe as a whole – pattern</w:t>
-      </w:r>
+        <w:pStyle w:val="berschrift2"/>
+      </w:pPr>
+      <w:bookmarkStart w:id="3" w:name="_Toc221558153"/>
+      <w:bookmarkEnd w:id="1"/>
+      <w:r>
+        <w:t>Europe as a whole – pattern</w:t>
+      </w:r>
+      <w:bookmarkEnd w:id="3"/>
     </w:p>
     <w:p>
       <w:pPr>
         <w:pStyle w:val="Compact"/>
         <w:numPr>
           <w:ilvl w:val="0"/>
-          <w:numId w:val="1002"/>
+          <w:numId w:val="2"/>
         </w:numPr>
       </w:pPr>
       <w:r>
-        <w:t xml:space="preserve">Eurostat and Eurydice show that, in the EU, education is overwhelmingly publicly funded; private sources (including households) play a greater role in tertiary education, but remain below 30% of total expenditure in many countries.</w:t>
-      </w:r>
-      <w:hyperlink r:id="rId9">
+        <w:t>Eurostat and Eurydice show that, in the EU, education is overwhelmingly publicly funded; private sources (including households) play a greater role in tertiary education, but remain below 30% of total expenditure in many countries.</w:t>
+      </w:r>
+      <w:hyperlink r:id="rId31">
         <w:r>
           <w:rPr>
             <w:rStyle w:val="Hyperlink"/>
           </w:rPr>
-          <w:t xml:space="preserve">europa+1</w:t>
+          <w:t>europa+1</w:t>
         </w:r>
       </w:hyperlink>
     </w:p>
@@ -805,60 +711,58 @@
         <w:pStyle w:val="Compact"/>
         <w:numPr>
           <w:ilvl w:val="0"/>
-          <w:numId w:val="1002"/>
+          <w:numId w:val="2"/>
         </w:numPr>
-      </w:pPr>
-      <w:r>
-        <w:t xml:space="preserve">Models range from “low fee–high public” (Nordic countries, Germany, France) to mixed models to “high fee–high aid” (England) and systems dominated by the private sector (USA).</w:t>
-      </w:r>
-      <w:hyperlink r:id="rId10">
+        <w:sectPr>
+          <w:footnotePr>
+            <w:numRestart w:val="eachSect"/>
+          </w:footnotePr>
+          <w:pgSz w:w="12240" w:h="15840"/>
+          <w:pgMar w:top="1417" w:right="1417" w:bottom="1134" w:left="1417" w:header="720" w:footer="720" w:gutter="0"/>
+          <w:cols w:space="720"/>
+        </w:sectPr>
+      </w:pPr>
+      <w:r>
+        <w:t>Models range from “low fee–high public” (Nordic countries, Germany, France) to mixed models to “high fee–high aid” (England) and systems dominated by the private sector (USA).</w:t>
+      </w:r>
+      <w:hyperlink r:id="rId32">
         <w:r>
           <w:rPr>
             <w:rStyle w:val="Hyperlink"/>
           </w:rPr>
-          <w:t xml:space="preserve">eua+2</w:t>
+          <w:t>eua+2</w:t>
         </w:r>
       </w:hyperlink>
     </w:p>
-    <w:bookmarkEnd w:id="21"/>
-    <w:bookmarkEnd w:id="22"/>
+    <w:p>
+      <w:pPr>
+        <w:pStyle w:val="Compact"/>
+        <w:numPr>
+          <w:ilvl w:val="0"/>
+          <w:numId w:val="3"/>
+        </w:numPr>
+      </w:pPr>
+      <w:bookmarkStart w:id="4" w:name="europe-as-a-whole-pattern"/>
+      <w:bookmarkEnd w:id="4"/>
+    </w:p>
     <w:sectPr>
       <w:footnotePr>
         <w:numRestart w:val="eachSect"/>
       </w:footnotePr>
+      <w:pgSz w:w="12240" w:h="15840"/>
+      <w:pgMar w:top="1417" w:right="1417" w:bottom="1134" w:left="1417" w:header="720" w:footer="720" w:gutter="0"/>
+      <w:cols w:space="720"/>
     </w:sectPr>
   </w:body>
 </w:document>
 </file>
 
-<file path=word/comments.xml><?xml version="1.0" encoding="utf-8"?>
-<w:comments xmlns:w="http://schemas.openxmlformats.org/wordprocessingml/2006/main" xmlns:m="http://schemas.openxmlformats.org/officeDocument/2006/math" xmlns:r="http://schemas.openxmlformats.org/officeDocument/2006/relationships" xmlns:o="urn:schemas-microsoft-com:office:office" xmlns:v="urn:schemas-microsoft-com:vml" xmlns:w10="urn:schemas-microsoft-com:office:word" xmlns:a="http://schemas.openxmlformats.org/drawingml/2006/main" xmlns:pic="http://schemas.openxmlformats.org/drawingml/2006/picture" xmlns:wp="http://schemas.openxmlformats.org/drawingml/2006/wordprocessingDrawing"/>
-</file>
-
-<file path=word/footnotes.xml><?xml version="1.0" encoding="utf-8"?>
-<w:footnotes xmlns:w="http://schemas.openxmlformats.org/wordprocessingml/2006/main" xmlns:m="http://schemas.openxmlformats.org/officeDocument/2006/math" xmlns:r="http://schemas.openxmlformats.org/officeDocument/2006/relationships" xmlns:o="urn:schemas-microsoft-com:office:office" xmlns:v="urn:schemas-microsoft-com:vml" xmlns:w10="urn:schemas-microsoft-com:office:word" xmlns:a="http://schemas.openxmlformats.org/drawingml/2006/main" xmlns:pic="http://schemas.openxmlformats.org/drawingml/2006/picture" xmlns:wp="http://schemas.openxmlformats.org/drawingml/2006/wordprocessingDrawing">
-  <w:footnote w:type="continuationSeparator" w:id="0">
-    <w:p>
-      <w:r>
-        <w:continuationSeparator/>
-      </w:r>
-    </w:p>
-  </w:footnote>
-  <w:footnote w:type="separator" w:id="-1">
-    <w:p>
-      <w:r>
-        <w:separator/>
-      </w:r>
-    </w:p>
-  </w:footnote>
-</w:footnotes>
-</file>
-
 <file path=word/numbering.xml><?xml version="1.0" encoding="utf-8"?>
-<w:numbering xmlns:w="http://schemas.openxmlformats.org/wordprocessingml/2006/main">
-  <w:abstractNum w:abstractNumId="990">
+<w:numbering xmlns:wpc="http://schemas.microsoft.com/office/word/2010/wordprocessingCanvas" xmlns:cx="http://schemas.microsoft.com/office/drawing/2014/chartex" xmlns:cx1="http://schemas.microsoft.com/office/drawing/2015/9/8/chartex" xmlns:cx2="http://schemas.microsoft.com/office/drawing/2015/10/21/chartex" xmlns:cx3="http://schemas.microsoft.com/office/drawing/2016/5/9/chartex" xmlns:cx4="http://schemas.microsoft.com/office/drawing/2016/5/10/chartex" xmlns:cx5="http://schemas.microsoft.com/office/drawing/2016/5/11/chartex" xmlns:cx6="http://schemas.microsoft.com/office/drawing/2016/5/12/chartex" xmlns:cx7="http://schemas.microsoft.com/office/drawing/2016/5/13/chartex" xmlns:cx8="http://schemas.microsoft.com/office/drawing/2016/5/14/chartex" xmlns:mc="http://schemas.openxmlformats.org/markup-compatibility/2006" xmlns:aink="http://schemas.microsoft.com/office/drawing/2016/ink" xmlns:am3d="http://schemas.microsoft.com/office/drawing/2017/model3d" xmlns:o="urn:schemas-microsoft-com:office:office" xmlns:oel="http://schemas.microsoft.com/office/2019/extlst" xmlns:r="http://schemas.openxmlformats.org/officeDocument/2006/relationships" xmlns:m="http://schemas.openxmlformats.org/officeDocument/2006/math" xmlns:v="urn:schemas-microsoft-com:vml" xmlns:wp14="http://schemas.microsoft.com/office/word/2010/wordprocessingDrawing" xmlns:wp="http://schemas.openxmlformats.org/drawingml/2006/wordprocessingDrawing" xmlns:w10="urn:schemas-microsoft-com:office:word" xmlns:w="http://schemas.openxmlformats.org/wordprocessingml/2006/main" xmlns:w14="http://schemas.microsoft.com/office/word/2010/wordml" xmlns:w15="http://schemas.microsoft.com/office/word/2012/wordml" xmlns:w16cex="http://schemas.microsoft.com/office/word/2018/wordml/cex" xmlns:w16cid="http://schemas.microsoft.com/office/word/2016/wordml/cid" xmlns:w16="http://schemas.microsoft.com/office/word/2018/wordml" xmlns:w16du="http://schemas.microsoft.com/office/word/2023/wordml/word16du" xmlns:w16sdtdh="http://schemas.microsoft.com/office/word/2020/wordml/sdtdatahash" xmlns:w16sdtfl="http://schemas.microsoft.com/office/word/2024/wordml/sdtformatlock" xmlns:w16se="http://schemas.microsoft.com/office/word/2015/wordml/symex" xmlns:wpg="http://schemas.microsoft.com/office/word/2010/wordprocessingGroup" xmlns:wpi="http://schemas.microsoft.com/office/word/2010/wordprocessingInk" xmlns:wne="http://schemas.microsoft.com/office/word/2006/wordml" xmlns:wps="http://schemas.microsoft.com/office/word/2010/wordprocessingShape" mc:Ignorable="w14 w15 w16se w16cid w16 w16cex w16sdtdh w16sdtfl w16du wp14">
+  <w:abstractNum w:abstractNumId="0" w15:restartNumberingAfterBreak="0">
     <w:nsid w:val="0000A990"/>
     <w:multiLevelType w:val="multilevel"/>
+    <w:tmpl w:val="37701AB2"/>
     <w:lvl w:ilvl="0">
       <w:numFmt w:val="bullet"/>
       <w:lvlText w:val=" "/>
@@ -932,9 +836,10 @@
       </w:pPr>
     </w:lvl>
   </w:abstractNum>
-  <w:abstractNum w:abstractNumId="991">
+  <w:abstractNum w:abstractNumId="1" w15:restartNumberingAfterBreak="0">
     <w:nsid w:val="0000A991"/>
     <w:multiLevelType w:val="multilevel"/>
+    <w:tmpl w:val="9F227E7A"/>
     <w:lvl w:ilvl="0">
       <w:numFmt w:val="bullet"/>
       <w:lvlText w:val=""/>
@@ -1035,27 +940,27 @@
       </w:rPr>
     </w:lvl>
   </w:abstractNum>
-  <w:num w:numId="1000">
-    <w:abstractNumId w:val="990"/>
+  <w:num w:numId="1" w16cid:durableId="1824421011">
+    <w:abstractNumId w:val="0"/>
   </w:num>
-  <w:num w:numId="1001">
-    <w:abstractNumId w:val="991"/>
+  <w:num w:numId="2" w16cid:durableId="1802337930">
+    <w:abstractNumId w:val="1"/>
   </w:num>
-  <w:num w:numId="1002">
-    <w:abstractNumId w:val="991"/>
+  <w:num w:numId="3" w16cid:durableId="633412951">
+    <w:abstractNumId w:val="1"/>
   </w:num>
 </w:numbering>
 </file>
 
 <file path=word/styles.xml><?xml version="1.0" encoding="utf-8"?>
-<w:styles xmlns:r="http://schemas.openxmlformats.org/officeDocument/2006/relationships" xmlns:w="http://schemas.openxmlformats.org/wordprocessingml/2006/main">
+<w:styles xmlns:mc="http://schemas.openxmlformats.org/markup-compatibility/2006" xmlns:r="http://schemas.openxmlformats.org/officeDocument/2006/relationships" xmlns:w="http://schemas.openxmlformats.org/wordprocessingml/2006/main" xmlns:w14="http://schemas.microsoft.com/office/word/2010/wordml" xmlns:w15="http://schemas.microsoft.com/office/word/2012/wordml" xmlns:w16cex="http://schemas.microsoft.com/office/word/2018/wordml/cex" xmlns:w16cid="http://schemas.microsoft.com/office/word/2016/wordml/cid" xmlns:w16="http://schemas.microsoft.com/office/word/2018/wordml" xmlns:w16du="http://schemas.microsoft.com/office/word/2023/wordml/word16du" xmlns:w16sdtdh="http://schemas.microsoft.com/office/word/2020/wordml/sdtdatahash" xmlns:w16sdtfl="http://schemas.microsoft.com/office/word/2024/wordml/sdtformatlock" xmlns:w16se="http://schemas.microsoft.com/office/word/2015/wordml/symex" mc:Ignorable="w14 w15 w16se w16cid w16 w16cex w16sdtdh w16sdtfl w16du">
   <w:docDefaults>
     <w:rPrDefault>
       <w:rPr>
-        <w:rFonts w:asciiTheme="minorHAnsi" w:cstheme="minorBidi" w:eastAsiaTheme="minorEastAsia" w:hAnsiTheme="minorHAnsi"/>
+        <w:rFonts w:asciiTheme="minorHAnsi" w:eastAsiaTheme="minorEastAsia" w:hAnsiTheme="minorHAnsi" w:cstheme="minorBidi"/>
         <w:sz w:val="24"/>
         <w:szCs w:val="24"/>
-        <w:lang w:bidi="ar-SA" w:eastAsia="zh-CN" w:val="en-US"/>
+        <w:lang w:val="en-US" w:eastAsia="zh-CN" w:bidi="ar-SA"/>
       </w:rPr>
     </w:rPrDefault>
     <w:pPrDefault>
@@ -1064,193 +969,281 @@
       </w:pPr>
     </w:pPrDefault>
   </w:docDefaults>
-  <w:latentStyles w:count="276" w:defLockedState="0" w:defQFormat="0" w:defSemiHidden="0" w:defUIPriority="0" w:defUnhideWhenUsed="0"/>
-  <w:style w:default="1" w:styleId="Normal" w:type="paragraph">
+  <w:latentStyles w:defLockedState="0" w:defUIPriority="0" w:defSemiHidden="0" w:defUnhideWhenUsed="0" w:defQFormat="0" w:count="376">
+    <w:lsdException w:name="Hyperlink" w:uiPriority="99"/>
+    <w:lsdException w:name="Normal Table" w:semiHidden="1" w:unhideWhenUsed="1"/>
+    <w:lsdException w:name="Table Simple 1" w:semiHidden="1" w:unhideWhenUsed="1"/>
+    <w:lsdException w:name="Table Simple 2" w:semiHidden="1" w:unhideWhenUsed="1"/>
+    <w:lsdException w:name="Table Simple 3" w:semiHidden="1" w:unhideWhenUsed="1"/>
+    <w:lsdException w:name="Table Classic 1" w:semiHidden="1" w:unhideWhenUsed="1"/>
+    <w:lsdException w:name="Table Classic 2" w:semiHidden="1" w:unhideWhenUsed="1"/>
+    <w:lsdException w:name="Table Classic 3" w:semiHidden="1" w:unhideWhenUsed="1"/>
+    <w:lsdException w:name="Table Classic 4" w:semiHidden="1" w:unhideWhenUsed="1"/>
+    <w:lsdException w:name="Table Colorful 1" w:semiHidden="1" w:unhideWhenUsed="1"/>
+    <w:lsdException w:name="Table Colorful 2" w:semiHidden="1" w:unhideWhenUsed="1"/>
+    <w:lsdException w:name="Table Colorful 3" w:semiHidden="1" w:unhideWhenUsed="1"/>
+    <w:lsdException w:name="Table Columns 1" w:semiHidden="1" w:unhideWhenUsed="1"/>
+    <w:lsdException w:name="Table Columns 2" w:semiHidden="1" w:unhideWhenUsed="1"/>
+    <w:lsdException w:name="Table Columns 3" w:semiHidden="1" w:unhideWhenUsed="1"/>
+    <w:lsdException w:name="Table Columns 4" w:semiHidden="1" w:unhideWhenUsed="1"/>
+    <w:lsdException w:name="Table Columns 5" w:semiHidden="1" w:unhideWhenUsed="1"/>
+    <w:lsdException w:name="Table Grid 1" w:semiHidden="1" w:unhideWhenUsed="1"/>
+    <w:lsdException w:name="Table Grid 2" w:semiHidden="1" w:unhideWhenUsed="1"/>
+    <w:lsdException w:name="Table Grid 3" w:semiHidden="1" w:unhideWhenUsed="1"/>
+    <w:lsdException w:name="Table Grid 4" w:semiHidden="1" w:unhideWhenUsed="1"/>
+    <w:lsdException w:name="Table Grid 5" w:semiHidden="1" w:unhideWhenUsed="1"/>
+    <w:lsdException w:name="Table Grid 6" w:semiHidden="1" w:unhideWhenUsed="1"/>
+    <w:lsdException w:name="Table Grid 7" w:semiHidden="1" w:unhideWhenUsed="1"/>
+    <w:lsdException w:name="Table Grid 8" w:semiHidden="1" w:unhideWhenUsed="1"/>
+    <w:lsdException w:name="Table List 1" w:semiHidden="1" w:unhideWhenUsed="1"/>
+    <w:lsdException w:name="Table List 2" w:semiHidden="1" w:unhideWhenUsed="1"/>
+    <w:lsdException w:name="Table List 3" w:semiHidden="1" w:unhideWhenUsed="1"/>
+    <w:lsdException w:name="Table List 4" w:semiHidden="1" w:unhideWhenUsed="1"/>
+    <w:lsdException w:name="Table List 5" w:semiHidden="1" w:unhideWhenUsed="1"/>
+    <w:lsdException w:name="Table List 6" w:semiHidden="1" w:unhideWhenUsed="1"/>
+    <w:lsdException w:name="Table List 7" w:semiHidden="1" w:unhideWhenUsed="1"/>
+    <w:lsdException w:name="Table List 8" w:semiHidden="1" w:unhideWhenUsed="1"/>
+    <w:lsdException w:name="Table 3D effects 1" w:semiHidden="1" w:unhideWhenUsed="1"/>
+    <w:lsdException w:name="Table 3D effects 2" w:semiHidden="1" w:unhideWhenUsed="1"/>
+    <w:lsdException w:name="Table 3D effects 3" w:semiHidden="1" w:unhideWhenUsed="1"/>
+    <w:lsdException w:name="Table Contemporary" w:semiHidden="1" w:unhideWhenUsed="1"/>
+    <w:lsdException w:name="Table Elegant" w:semiHidden="1" w:unhideWhenUsed="1"/>
+    <w:lsdException w:name="Table Professional" w:semiHidden="1" w:unhideWhenUsed="1"/>
+    <w:lsdException w:name="Table Subtle 1" w:semiHidden="1" w:unhideWhenUsed="1"/>
+    <w:lsdException w:name="Table Subtle 2" w:semiHidden="1" w:unhideWhenUsed="1"/>
+    <w:lsdException w:name="Table Web 1" w:semiHidden="1" w:unhideWhenUsed="1"/>
+    <w:lsdException w:name="Table Web 2" w:semiHidden="1" w:unhideWhenUsed="1"/>
+    <w:lsdException w:name="Table Web 3" w:semiHidden="1" w:unhideWhenUsed="1"/>
+    <w:lsdException w:name="Table Theme" w:semiHidden="1" w:unhideWhenUsed="1"/>
+    <w:lsdException w:name="Light Shading"/>
+    <w:lsdException w:name="Light List"/>
+    <w:lsdException w:name="Light Grid"/>
+    <w:lsdException w:name="Medium Shading 1"/>
+    <w:lsdException w:name="Medium Shading 2"/>
+    <w:lsdException w:name="Medium List 1"/>
+    <w:lsdException w:name="Medium List 2"/>
+    <w:lsdException w:name="Medium Grid 1"/>
+    <w:lsdException w:name="Medium Grid 2"/>
+    <w:lsdException w:name="Medium Grid 3"/>
+    <w:lsdException w:name="Dark List"/>
+    <w:lsdException w:name="Colorful Shading"/>
+    <w:lsdException w:name="Colorful List"/>
+    <w:lsdException w:name="Colorful Grid"/>
+    <w:lsdException w:name="Light Shading Accent 1"/>
+    <w:lsdException w:name="Light List Accent 1"/>
+    <w:lsdException w:name="Light Grid Accent 1"/>
+    <w:lsdException w:name="Medium Shading 1 Accent 1"/>
+    <w:lsdException w:name="Medium Shading 2 Accent 1"/>
+    <w:lsdException w:name="Medium List 1 Accent 1"/>
+    <w:lsdException w:name="Medium List 2 Accent 1"/>
+    <w:lsdException w:name="Medium Grid 1 Accent 1"/>
+    <w:lsdException w:name="Medium Grid 2 Accent 1"/>
+    <w:lsdException w:name="Medium Grid 3 Accent 1"/>
+    <w:lsdException w:name="Dark List Accent 1"/>
+    <w:lsdException w:name="Colorful Shading Accent 1"/>
+    <w:lsdException w:name="Colorful List Accent 1"/>
+    <w:lsdException w:name="Colorful Grid Accent 1"/>
+    <w:lsdException w:name="Light Shading Accent 2"/>
+    <w:lsdException w:name="Light List Accent 2"/>
+    <w:lsdException w:name="Light Grid Accent 2"/>
+    <w:lsdException w:name="Medium Shading 1 Accent 2"/>
+    <w:lsdException w:name="Medium Shading 2 Accent 2"/>
+    <w:lsdException w:name="Medium List 1 Accent 2"/>
+    <w:lsdException w:name="Medium List 2 Accent 2"/>
+    <w:lsdException w:name="Medium Grid 1 Accent 2"/>
+    <w:lsdException w:name="Medium Grid 2 Accent 2"/>
+    <w:lsdException w:name="Medium Grid 3 Accent 2"/>
+    <w:lsdException w:name="Dark List Accent 2"/>
+    <w:lsdException w:name="Colorful Shading Accent 2"/>
+    <w:lsdException w:name="Colorful List Accent 2"/>
+    <w:lsdException w:name="Colorful Grid Accent 2"/>
+    <w:lsdException w:name="Light Shading Accent 3"/>
+    <w:lsdException w:name="Light List Accent 3"/>
+    <w:lsdException w:name="Light Grid Accent 3"/>
+    <w:lsdException w:name="Medium Shading 1 Accent 3"/>
+    <w:lsdException w:name="Medium Shading 2 Accent 3"/>
+    <w:lsdException w:name="Medium List 1 Accent 3"/>
+    <w:lsdException w:name="Medium List 2 Accent 3"/>
+    <w:lsdException w:name="Medium Grid 1 Accent 3"/>
+    <w:lsdException w:name="Medium Grid 2 Accent 3"/>
+    <w:lsdException w:name="Medium Grid 3 Accent 3"/>
+    <w:lsdException w:name="Dark List Accent 3"/>
+    <w:lsdException w:name="Colorful Shading Accent 3"/>
+    <w:lsdException w:name="Colorful List Accent 3"/>
+    <w:lsdException w:name="Colorful Grid Accent 3"/>
+    <w:lsdException w:name="Light Shading Accent 4"/>
+    <w:lsdException w:name="Light List Accent 4"/>
+    <w:lsdException w:name="Light Grid Accent 4"/>
+    <w:lsdException w:name="Medium Shading 1 Accent 4"/>
+    <w:lsdException w:name="Medium Shading 2 Accent 4"/>
+    <w:lsdException w:name="Medium List 1 Accent 4"/>
+    <w:lsdException w:name="Medium List 2 Accent 4"/>
+    <w:lsdException w:name="Medium Grid 1 Accent 4"/>
+    <w:lsdException w:name="Medium Grid 2 Accent 4"/>
+    <w:lsdException w:name="Medium Grid 3 Accent 4"/>
+    <w:lsdException w:name="Dark List Accent 4"/>
+    <w:lsdException w:name="Colorful Shading Accent 4"/>
+    <w:lsdException w:name="Colorful List Accent 4"/>
+    <w:lsdException w:name="Colorful Grid Accent 4"/>
+    <w:lsdException w:name="Light Shading Accent 5"/>
+    <w:lsdException w:name="Light List Accent 5"/>
+    <w:lsdException w:name="Light Grid Accent 5"/>
+    <w:lsdException w:name="Medium Shading 1 Accent 5"/>
+    <w:lsdException w:name="Medium Shading 2 Accent 5"/>
+    <w:lsdException w:name="Medium List 1 Accent 5"/>
+    <w:lsdException w:name="Medium List 2 Accent 5"/>
+    <w:lsdException w:name="Medium Grid 1 Accent 5"/>
+    <w:lsdException w:name="Medium Grid 2 Accent 5"/>
+    <w:lsdException w:name="Medium Grid 3 Accent 5"/>
+    <w:lsdException w:name="Dark List Accent 5"/>
+    <w:lsdException w:name="Colorful Shading Accent 5"/>
+    <w:lsdException w:name="Colorful List Accent 5"/>
+    <w:lsdException w:name="Colorful Grid Accent 5"/>
+    <w:lsdException w:name="Light Shading Accent 6"/>
+    <w:lsdException w:name="Light List Accent 6"/>
+    <w:lsdException w:name="Light Grid Accent 6"/>
+    <w:lsdException w:name="Medium Shading 1 Accent 6"/>
+    <w:lsdException w:name="Medium Shading 2 Accent 6"/>
+    <w:lsdException w:name="Medium List 1 Accent 6"/>
+    <w:lsdException w:name="Medium List 2 Accent 6"/>
+    <w:lsdException w:name="Medium Grid 1 Accent 6"/>
+    <w:lsdException w:name="Medium Grid 2 Accent 6"/>
+    <w:lsdException w:name="Medium Grid 3 Accent 6"/>
+    <w:lsdException w:name="Dark List Accent 6"/>
+    <w:lsdException w:name="Colorful Shading Accent 6"/>
+    <w:lsdException w:name="Colorful List Accent 6"/>
+    <w:lsdException w:name="Colorful Grid Accent 6"/>
+    <w:lsdException w:name="Grid Table 4" w:uiPriority="49"/>
+    <w:lsdException w:name="Grid Table 5 Dark" w:uiPriority="50"/>
+    <w:lsdException w:name="Grid Table 6 Colorful" w:uiPriority="51"/>
+    <w:lsdException w:name="Grid Table 7 Colorful" w:uiPriority="52"/>
+    <w:lsdException w:name="Grid Table 1 Light Accent 1" w:uiPriority="46"/>
+    <w:lsdException w:name="Grid Table 2 Accent 1" w:uiPriority="47"/>
+    <w:lsdException w:name="Grid Table 3 Accent 1" w:uiPriority="48"/>
+    <w:lsdException w:name="Grid Table 4 Accent 1" w:uiPriority="49"/>
+    <w:lsdException w:name="Grid Table 5 Dark Accent 1" w:uiPriority="50"/>
+    <w:lsdException w:name="Grid Table 6 Colorful Accent 1" w:uiPriority="51"/>
+    <w:lsdException w:name="Grid Table 7 Colorful Accent 1" w:uiPriority="52"/>
+    <w:lsdException w:name="Grid Table 1 Light Accent 2" w:uiPriority="46"/>
+    <w:lsdException w:name="Grid Table 2 Accent 2" w:uiPriority="47"/>
+    <w:lsdException w:name="Grid Table 3 Accent 2" w:uiPriority="48"/>
+    <w:lsdException w:name="Grid Table 4 Accent 2" w:uiPriority="49"/>
+    <w:lsdException w:name="Grid Table 5 Dark Accent 2" w:uiPriority="50"/>
+    <w:lsdException w:name="Grid Table 6 Colorful Accent 2" w:uiPriority="51"/>
+    <w:lsdException w:name="Grid Table 7 Colorful Accent 2" w:uiPriority="52"/>
+    <w:lsdException w:name="Grid Table 1 Light Accent 3" w:uiPriority="46"/>
+    <w:lsdException w:name="Grid Table 2 Accent 3" w:uiPriority="47"/>
+    <w:lsdException w:name="Grid Table 3 Accent 3" w:uiPriority="48"/>
+    <w:lsdException w:name="Grid Table 4 Accent 3" w:uiPriority="49"/>
+    <w:lsdException w:name="Grid Table 5 Dark Accent 3" w:uiPriority="50"/>
+    <w:lsdException w:name="Grid Table 6 Colorful Accent 3" w:uiPriority="51"/>
+    <w:lsdException w:name="Grid Table 7 Colorful Accent 3" w:uiPriority="52"/>
+    <w:lsdException w:name="Grid Table 1 Light Accent 4" w:uiPriority="46"/>
+    <w:lsdException w:name="Grid Table 2 Accent 4" w:uiPriority="47"/>
+    <w:lsdException w:name="Grid Table 3 Accent 4" w:uiPriority="48"/>
+    <w:lsdException w:name="Grid Table 4 Accent 4" w:uiPriority="49"/>
+    <w:lsdException w:name="Grid Table 5 Dark Accent 4" w:uiPriority="50"/>
+    <w:lsdException w:name="Grid Table 6 Colorful Accent 4" w:uiPriority="51"/>
+    <w:lsdException w:name="Grid Table 7 Colorful Accent 4" w:uiPriority="52"/>
+    <w:lsdException w:name="Grid Table 1 Light Accent 5" w:uiPriority="46"/>
+    <w:lsdException w:name="Grid Table 2 Accent 5" w:uiPriority="47"/>
+    <w:lsdException w:name="Grid Table 3 Accent 5" w:uiPriority="48"/>
+    <w:lsdException w:name="Grid Table 4 Accent 5" w:uiPriority="49"/>
+    <w:lsdException w:name="Grid Table 5 Dark Accent 5" w:uiPriority="50"/>
+    <w:lsdException w:name="Grid Table 6 Colorful Accent 5" w:uiPriority="51"/>
+    <w:lsdException w:name="Grid Table 7 Colorful Accent 5" w:uiPriority="52"/>
+    <w:lsdException w:name="Grid Table 1 Light Accent 6" w:uiPriority="46"/>
+    <w:lsdException w:name="Grid Table 2 Accent 6" w:uiPriority="47"/>
+    <w:lsdException w:name="Grid Table 3 Accent 6" w:uiPriority="48"/>
+    <w:lsdException w:name="Grid Table 4 Accent 6" w:uiPriority="49"/>
+    <w:lsdException w:name="Grid Table 5 Dark Accent 6" w:uiPriority="50"/>
+    <w:lsdException w:name="Grid Table 6 Colorful Accent 6" w:uiPriority="51"/>
+    <w:lsdException w:name="Grid Table 7 Colorful Accent 6" w:uiPriority="52"/>
+    <w:lsdException w:name="List Table 1 Light" w:uiPriority="46"/>
+    <w:lsdException w:name="List Table 2" w:uiPriority="47"/>
+    <w:lsdException w:name="List Table 3" w:uiPriority="48"/>
+    <w:lsdException w:name="List Table 4" w:uiPriority="49"/>
+    <w:lsdException w:name="List Table 5 Dark" w:uiPriority="50"/>
+    <w:lsdException w:name="List Table 6 Colorful" w:uiPriority="51"/>
+    <w:lsdException w:name="List Table 7 Colorful" w:uiPriority="52"/>
+    <w:lsdException w:name="List Table 1 Light Accent 1" w:uiPriority="46"/>
+    <w:lsdException w:name="List Table 2 Accent 1" w:uiPriority="47"/>
+    <w:lsdException w:name="List Table 3 Accent 1" w:uiPriority="48"/>
+    <w:lsdException w:name="List Table 4 Accent 1" w:uiPriority="49"/>
+    <w:lsdException w:name="List Table 5 Dark Accent 1" w:uiPriority="50"/>
+    <w:lsdException w:name="List Table 6 Colorful Accent 1" w:uiPriority="51"/>
+    <w:lsdException w:name="List Table 7 Colorful Accent 1" w:uiPriority="52"/>
+    <w:lsdException w:name="List Table 1 Light Accent 2" w:uiPriority="46"/>
+    <w:lsdException w:name="List Table 2 Accent 2" w:uiPriority="47"/>
+    <w:lsdException w:name="List Table 3 Accent 2" w:uiPriority="48"/>
+    <w:lsdException w:name="List Table 4 Accent 2" w:uiPriority="49"/>
+    <w:lsdException w:name="List Table 5 Dark Accent 2" w:uiPriority="50"/>
+    <w:lsdException w:name="List Table 6 Colorful Accent 2" w:uiPriority="51"/>
+    <w:lsdException w:name="List Table 7 Colorful Accent 2" w:uiPriority="52"/>
+    <w:lsdException w:name="List Table 1 Light Accent 3" w:uiPriority="46"/>
+    <w:lsdException w:name="List Table 2 Accent 3" w:uiPriority="47"/>
+    <w:lsdException w:name="List Table 3 Accent 3" w:uiPriority="48"/>
+    <w:lsdException w:name="List Table 4 Accent 3" w:uiPriority="49"/>
+    <w:lsdException w:name="List Table 5 Dark Accent 3" w:uiPriority="50"/>
+    <w:lsdException w:name="List Table 6 Colorful Accent 3" w:uiPriority="51"/>
+    <w:lsdException w:name="List Table 7 Colorful Accent 3" w:uiPriority="52"/>
+    <w:lsdException w:name="List Table 1 Light Accent 4" w:uiPriority="46"/>
+    <w:lsdException w:name="List Table 2 Accent 4" w:uiPriority="47"/>
+    <w:lsdException w:name="List Table 3 Accent 4" w:uiPriority="48"/>
+    <w:lsdException w:name="List Table 4 Accent 4" w:uiPriority="49"/>
+    <w:lsdException w:name="List Table 5 Dark Accent 4" w:uiPriority="50"/>
+    <w:lsdException w:name="List Table 6 Colorful Accent 4" w:uiPriority="51"/>
+    <w:lsdException w:name="List Table 7 Colorful Accent 4" w:uiPriority="52"/>
+    <w:lsdException w:name="List Table 1 Light Accent 5" w:uiPriority="46"/>
+    <w:lsdException w:name="List Table 2 Accent 5" w:uiPriority="47"/>
+    <w:lsdException w:name="List Table 3 Accent 5" w:uiPriority="48"/>
+    <w:lsdException w:name="List Table 4 Accent 5" w:uiPriority="49"/>
+    <w:lsdException w:name="List Table 5 Dark Accent 5" w:uiPriority="50"/>
+    <w:lsdException w:name="List Table 6 Colorful Accent 5" w:uiPriority="51"/>
+    <w:lsdException w:name="List Table 7 Colorful Accent 5" w:uiPriority="52"/>
+    <w:lsdException w:name="List Table 1 Light Accent 6" w:uiPriority="46"/>
+    <w:lsdException w:name="List Table 2 Accent 6" w:uiPriority="47"/>
+    <w:lsdException w:name="List Table 3 Accent 6" w:uiPriority="48"/>
+    <w:lsdException w:name="List Table 4 Accent 6" w:uiPriority="49"/>
+    <w:lsdException w:name="List Table 5 Dark Accent 6" w:uiPriority="50"/>
+    <w:lsdException w:name="List Table 6 Colorful Accent 6" w:uiPriority="51"/>
+    <w:lsdException w:name="List Table 7 Colorful Accent 6" w:uiPriority="52"/>
+    <w:lsdException w:name="Mention" w:semiHidden="1" w:uiPriority="99" w:unhideWhenUsed="1"/>
+    <w:lsdException w:name="Smart Hyperlink" w:semiHidden="1" w:uiPriority="99" w:unhideWhenUsed="1"/>
+    <w:lsdException w:name="Hashtag" w:semiHidden="1" w:uiPriority="99" w:unhideWhenUsed="1"/>
+    <w:lsdException w:name="Unresolved Mention" w:semiHidden="1" w:uiPriority="99" w:unhideWhenUsed="1"/>
+    <w:lsdException w:name="Smart Link" w:semiHidden="1" w:uiPriority="99" w:unhideWhenUsed="1"/>
+  </w:latentStyles>
+  <w:style w:type="paragraph" w:default="1" w:styleId="Standard">
     <w:name w:val="Normal"/>
     <w:qFormat/>
   </w:style>
-  <w:style w:styleId="BodyText" w:type="paragraph">
-    <w:name w:val="Body Text"/>
-    <w:basedOn w:val="Normal"/>
-    <w:link w:val="BodyTextChar"/>
-    <w:qFormat/>
-    <w:pPr>
-      <w:spacing w:after="180" w:before="180"/>
-    </w:pPr>
-  </w:style>
-  <w:style w:customStyle="1" w:styleId="FirstParagraph" w:type="paragraph">
-    <w:name w:val="First Paragraph"/>
-    <w:basedOn w:val="BodyText"/>
-    <w:next w:val="BodyText"/>
-    <w:qFormat/>
-  </w:style>
-  <w:style w:customStyle="1" w:styleId="Compact" w:type="paragraph">
-    <w:name w:val="Compact"/>
-    <w:basedOn w:val="BodyText"/>
-    <w:qFormat/>
-    <w:pPr>
-      <w:spacing w:after="36" w:before="36"/>
-    </w:pPr>
-  </w:style>
-  <w:style w:styleId="Title" w:type="paragraph">
-    <w:name w:val="Title"/>
-    <w:basedOn w:val="Normal"/>
-    <w:next w:val="BodyText"/>
-    <w:link w:val="TitleChar"/>
-    <w:uiPriority w:val="10"/>
-    <w:qFormat/>
-    <w:rsid w:val="00A10FD9"/>
-    <w:pPr>
-      <w:spacing w:after="80" w:line="240" w:lineRule="auto"/>
-      <w:contextualSpacing/>
-      <w:jc w:val="center"/>
-    </w:pPr>
-    <w:rPr>
-      <w:rFonts w:asciiTheme="majorHAnsi" w:cstheme="majorBidi" w:eastAsiaTheme="majorEastAsia" w:hAnsiTheme="majorHAnsi"/>
-      <w:sz w:val="56"/>
-      <w:szCs w:val="56"/>
-    </w:rPr>
-  </w:style>
-  <w:style w:customStyle="1" w:styleId="TitleChar" w:type="character">
-    <w:name w:val="Title Char"/>
-    <w:basedOn w:val="DefaultParagraphFont"/>
-    <w:link w:val="Title"/>
-    <w:uiPriority w:val="10"/>
-    <w:rsid w:val="00A10FD9"/>
-    <w:rPr>
-      <w:rFonts w:asciiTheme="majorHAnsi" w:cstheme="majorBidi" w:eastAsiaTheme="majorEastAsia" w:hAnsiTheme="majorHAnsi"/>
-      <w:sz w:val="56"/>
-      <w:szCs w:val="56"/>
-    </w:rPr>
-  </w:style>
-  <w:style w:styleId="Subtitle" w:type="paragraph">
-    <w:name w:val="Subtitle"/>
-    <w:basedOn w:val="Title"/>
-    <w:next w:val="BodyText"/>
-    <w:link w:val="SubtitleChar"/>
-    <w:uiPriority w:val="11"/>
-    <w:qFormat/>
-    <w:rsid w:val="00A10FD9"/>
-    <w:pPr>
-      <w:numPr>
-        <w:ilvl w:val="1"/>
-      </w:numPr>
-    </w:pPr>
-    <w:rPr>
-      <w:rFonts w:cstheme="majorBidi" w:eastAsiaTheme="majorEastAsia"/>
-      <w:spacing w:val="15"/>
-      <w:sz w:val="28"/>
-      <w:szCs w:val="28"/>
-    </w:rPr>
-  </w:style>
-  <w:style w:customStyle="1" w:styleId="SubtitleChar" w:type="character">
-    <w:name w:val="Subtitle Char"/>
-    <w:basedOn w:val="DefaultParagraphFont"/>
-    <w:link w:val="Subtitle"/>
-    <w:uiPriority w:val="11"/>
-    <w:rsid w:val="00A10FD9"/>
-    <w:rPr>
-      <w:rFonts w:cstheme="majorBidi" w:eastAsiaTheme="majorEastAsia"/>
-      <w:color w:themeColor="text1" w:themeTint="A6" w:val="595959"/>
-      <w:spacing w:val="15"/>
-      <w:sz w:val="28"/>
-      <w:szCs w:val="28"/>
-    </w:rPr>
-  </w:style>
-  <w:style w:customStyle="1" w:styleId="Author" w:type="paragraph">
-    <w:name w:val="Author"/>
-    <w:basedOn w:val="Title"/>
-    <w:next w:val="BodyText"/>
-    <w:qFormat/>
-    <w:pPr>
-      <w:keepNext/>
-      <w:keepLines/>
-    </w:pPr>
-    <w:rPr>
-      <w:sz w:val="24"/>
-      <w:szCs w:val="24"/>
-    </w:rPr>
-  </w:style>
-  <w:style w:styleId="Date" w:type="paragraph">
-    <w:name w:val="Date"/>
-    <w:basedOn w:val="Title"/>
-    <w:next w:val="BodyText"/>
-    <w:qFormat/>
-    <w:pPr>
-      <w:keepNext/>
-      <w:keepLines/>
-    </w:pPr>
-    <w:rPr>
-      <w:sz w:val="24"/>
-      <w:szCs w:val="24"/>
-    </w:rPr>
-  </w:style>
-  <w:style w:customStyle="1" w:styleId="AbstractTitle" w:type="paragraph">
-    <w:name w:val="Abstract Title"/>
-    <w:basedOn w:val="Normal"/>
-    <w:next w:val="Abstract"/>
-    <w:qFormat/>
-    <w:pPr>
-      <w:keepNext/>
-      <w:keepLines/>
-      <w:spacing w:after="0" w:before="300"/>
-      <w:jc w:val="center"/>
-    </w:pPr>
-    <w:rPr>
-      <w:b/>
-      <w:sz w:val="20"/>
-      <w:szCs w:val="20"/>
-    </w:rPr>
-  </w:style>
-  <w:style w:customStyle="1" w:styleId="Abstract" w:type="paragraph">
-    <w:name w:val="Abstract"/>
-    <w:basedOn w:val="Normal"/>
-    <w:next w:val="BodyText"/>
-    <w:qFormat/>
-    <w:pPr>
-      <w:keepNext/>
-      <w:keepLines/>
-      <w:spacing w:after="300" w:before="100"/>
-    </w:pPr>
-    <w:rPr>
-      <w:sz w:val="20"/>
-      <w:szCs w:val="20"/>
-    </w:rPr>
-  </w:style>
-  <w:style w:styleId="Bibliography" w:type="paragraph">
-    <w:name w:val="Bibliography"/>
-    <w:basedOn w:val="Normal"/>
-    <w:next w:val="Bibliography"/>
-    <w:qFormat/>
-    <w:pPr/>
-    <w:rPr/>
-  </w:style>
-  <w:style w:styleId="Heading1" w:type="paragraph">
+  <w:style w:type="paragraph" w:styleId="berschrift1">
     <w:name w:val="heading 1"/>
-    <w:basedOn w:val="Normal"/>
-    <w:next w:val="BodyText"/>
-    <w:link w:val="Heading1Char"/>
+    <w:basedOn w:val="Standard"/>
+    <w:next w:val="Textkrper"/>
+    <w:link w:val="berschrift1Zchn"/>
     <w:uiPriority w:val="9"/>
     <w:qFormat/>
     <w:rsid w:val="00A10FD9"/>
     <w:pPr>
       <w:keepNext/>
       <w:keepLines/>
-      <w:spacing w:after="80" w:before="360"/>
+      <w:spacing w:before="360" w:after="80"/>
       <w:outlineLvl w:val="0"/>
     </w:pPr>
     <w:rPr>
-      <w:rFonts w:asciiTheme="majorHAnsi" w:cstheme="majorBidi" w:eastAsiaTheme="majorEastAsia" w:hAnsiTheme="majorHAnsi"/>
-      <w:color w:themeColor="accent1" w:themeShade="BF" w:val="0F4761"/>
+      <w:rFonts w:asciiTheme="majorHAnsi" w:eastAsiaTheme="majorEastAsia" w:hAnsiTheme="majorHAnsi" w:cstheme="majorBidi"/>
+      <w:color w:val="0F4761" w:themeColor="accent1" w:themeShade="BF"/>
       <w:sz w:val="40"/>
       <w:szCs w:val="40"/>
     </w:rPr>
   </w:style>
-  <w:style w:styleId="Heading2" w:type="paragraph">
+  <w:style w:type="paragraph" w:styleId="berschrift2">
     <w:name w:val="heading 2"/>
-    <w:basedOn w:val="Normal"/>
-    <w:next w:val="BodyText"/>
-    <w:link w:val="Heading2Char"/>
+    <w:basedOn w:val="Standard"/>
+    <w:next w:val="Textkrper"/>
+    <w:link w:val="berschrift2Zchn"/>
     <w:uiPriority w:val="9"/>
     <w:semiHidden/>
     <w:unhideWhenUsed/>
@@ -1259,21 +1252,21 @@
     <w:pPr>
       <w:keepNext/>
       <w:keepLines/>
-      <w:spacing w:after="80" w:before="160"/>
+      <w:spacing w:before="160" w:after="80"/>
       <w:outlineLvl w:val="1"/>
     </w:pPr>
     <w:rPr>
-      <w:rFonts w:asciiTheme="majorHAnsi" w:cstheme="majorBidi" w:eastAsiaTheme="majorEastAsia" w:hAnsiTheme="majorHAnsi"/>
-      <w:color w:themeColor="accent1" w:themeShade="BF" w:val="0F4761"/>
+      <w:rFonts w:asciiTheme="majorHAnsi" w:eastAsiaTheme="majorEastAsia" w:hAnsiTheme="majorHAnsi" w:cstheme="majorBidi"/>
+      <w:color w:val="0F4761" w:themeColor="accent1" w:themeShade="BF"/>
       <w:sz w:val="32"/>
       <w:szCs w:val="32"/>
     </w:rPr>
   </w:style>
-  <w:style w:styleId="Heading3" w:type="paragraph">
+  <w:style w:type="paragraph" w:styleId="berschrift3">
     <w:name w:val="heading 3"/>
-    <w:basedOn w:val="Normal"/>
-    <w:next w:val="BodyText"/>
-    <w:link w:val="Heading3Char"/>
+    <w:basedOn w:val="Standard"/>
+    <w:next w:val="Textkrper"/>
+    <w:link w:val="berschrift3Zchn"/>
     <w:uiPriority w:val="9"/>
     <w:semiHidden/>
     <w:unhideWhenUsed/>
@@ -1282,21 +1275,21 @@
     <w:pPr>
       <w:keepNext/>
       <w:keepLines/>
-      <w:spacing w:after="80" w:before="160"/>
+      <w:spacing w:before="160" w:after="80"/>
       <w:outlineLvl w:val="2"/>
     </w:pPr>
     <w:rPr>
-      <w:rFonts w:cstheme="majorBidi" w:eastAsiaTheme="majorEastAsia"/>
-      <w:color w:themeColor="accent1" w:themeShade="BF" w:val="0F4761"/>
+      <w:rFonts w:eastAsiaTheme="majorEastAsia" w:cstheme="majorBidi"/>
+      <w:color w:val="0F4761" w:themeColor="accent1" w:themeShade="BF"/>
       <w:sz w:val="28"/>
       <w:szCs w:val="28"/>
     </w:rPr>
   </w:style>
-  <w:style w:styleId="Heading4" w:type="paragraph">
+  <w:style w:type="paragraph" w:styleId="berschrift4">
     <w:name w:val="heading 4"/>
-    <w:basedOn w:val="Normal"/>
-    <w:next w:val="BodyText"/>
-    <w:link w:val="Heading4Char"/>
+    <w:basedOn w:val="Standard"/>
+    <w:next w:val="Textkrper"/>
+    <w:link w:val="berschrift4Zchn"/>
     <w:uiPriority w:val="9"/>
     <w:semiHidden/>
     <w:unhideWhenUsed/>
@@ -1305,21 +1298,21 @@
     <w:pPr>
       <w:keepNext/>
       <w:keepLines/>
-      <w:spacing w:after="40" w:before="80"/>
+      <w:spacing w:before="80" w:after="40"/>
       <w:outlineLvl w:val="3"/>
     </w:pPr>
     <w:rPr>
-      <w:rFonts w:cstheme="majorBidi" w:eastAsiaTheme="majorEastAsia"/>
+      <w:rFonts w:eastAsiaTheme="majorEastAsia" w:cstheme="majorBidi"/>
       <w:i/>
       <w:iCs/>
-      <w:color w:themeColor="accent1" w:themeShade="BF" w:val="0F4761"/>
-    </w:rPr>
-  </w:style>
-  <w:style w:styleId="Heading5" w:type="paragraph">
+      <w:color w:val="0F4761" w:themeColor="accent1" w:themeShade="BF"/>
+    </w:rPr>
+  </w:style>
+  <w:style w:type="paragraph" w:styleId="berschrift5">
     <w:name w:val="heading 5"/>
-    <w:basedOn w:val="Normal"/>
-    <w:next w:val="BodyText"/>
-    <w:link w:val="Heading5Char"/>
+    <w:basedOn w:val="Standard"/>
+    <w:next w:val="Textkrper"/>
+    <w:link w:val="berschrift5Zchn"/>
     <w:uiPriority w:val="9"/>
     <w:semiHidden/>
     <w:unhideWhenUsed/>
@@ -1328,19 +1321,19 @@
     <w:pPr>
       <w:keepNext/>
       <w:keepLines/>
-      <w:spacing w:after="40" w:before="80"/>
+      <w:spacing w:before="80" w:after="40"/>
       <w:outlineLvl w:val="4"/>
     </w:pPr>
     <w:rPr>
-      <w:rFonts w:cstheme="majorBidi" w:eastAsiaTheme="majorEastAsia"/>
-      <w:color w:themeColor="accent1" w:themeShade="BF" w:val="0F4761"/>
-    </w:rPr>
-  </w:style>
-  <w:style w:styleId="Heading6" w:type="paragraph">
+      <w:rFonts w:eastAsiaTheme="majorEastAsia" w:cstheme="majorBidi"/>
+      <w:color w:val="0F4761" w:themeColor="accent1" w:themeShade="BF"/>
+    </w:rPr>
+  </w:style>
+  <w:style w:type="paragraph" w:styleId="berschrift6">
     <w:name w:val="heading 6"/>
-    <w:basedOn w:val="Normal"/>
-    <w:next w:val="BodyText"/>
-    <w:link w:val="Heading6Char"/>
+    <w:basedOn w:val="Standard"/>
+    <w:next w:val="Textkrper"/>
+    <w:link w:val="berschrift6Zchn"/>
     <w:uiPriority w:val="9"/>
     <w:semiHidden/>
     <w:unhideWhenUsed/>
@@ -1349,21 +1342,21 @@
     <w:pPr>
       <w:keepNext/>
       <w:keepLines/>
-      <w:spacing w:after="0" w:before="40"/>
+      <w:spacing w:before="40" w:after="0"/>
       <w:outlineLvl w:val="5"/>
     </w:pPr>
     <w:rPr>
-      <w:rFonts w:cstheme="majorBidi" w:eastAsiaTheme="majorEastAsia"/>
+      <w:rFonts w:eastAsiaTheme="majorEastAsia" w:cstheme="majorBidi"/>
       <w:i/>
       <w:iCs/>
-      <w:color w:themeColor="text1" w:themeTint="A6" w:val="595959"/>
-    </w:rPr>
-  </w:style>
-  <w:style w:styleId="Heading7" w:type="paragraph">
+      <w:color w:val="595959" w:themeColor="text1" w:themeTint="A6"/>
+    </w:rPr>
+  </w:style>
+  <w:style w:type="paragraph" w:styleId="berschrift7">
     <w:name w:val="heading 7"/>
-    <w:basedOn w:val="Normal"/>
-    <w:next w:val="BodyText"/>
-    <w:link w:val="Heading7Char"/>
+    <w:basedOn w:val="Standard"/>
+    <w:next w:val="Textkrper"/>
+    <w:link w:val="berschrift7Zchn"/>
     <w:uiPriority w:val="9"/>
     <w:semiHidden/>
     <w:unhideWhenUsed/>
@@ -1372,19 +1365,19 @@
     <w:pPr>
       <w:keepNext/>
       <w:keepLines/>
-      <w:spacing w:after="0" w:before="40"/>
+      <w:spacing w:before="40" w:after="0"/>
       <w:outlineLvl w:val="6"/>
     </w:pPr>
     <w:rPr>
-      <w:rFonts w:cstheme="majorBidi" w:eastAsiaTheme="majorEastAsia"/>
-      <w:color w:themeColor="text1" w:themeTint="A6" w:val="595959"/>
-    </w:rPr>
-  </w:style>
-  <w:style w:styleId="Heading8" w:type="paragraph">
+      <w:rFonts w:eastAsiaTheme="majorEastAsia" w:cstheme="majorBidi"/>
+      <w:color w:val="595959" w:themeColor="text1" w:themeTint="A6"/>
+    </w:rPr>
+  </w:style>
+  <w:style w:type="paragraph" w:styleId="berschrift8">
     <w:name w:val="heading 8"/>
-    <w:basedOn w:val="Normal"/>
-    <w:next w:val="BodyText"/>
-    <w:link w:val="Heading8Char"/>
+    <w:basedOn w:val="Standard"/>
+    <w:next w:val="Textkrper"/>
+    <w:link w:val="berschrift8Zchn"/>
     <w:uiPriority w:val="9"/>
     <w:semiHidden/>
     <w:unhideWhenUsed/>
@@ -1397,17 +1390,17 @@
       <w:outlineLvl w:val="7"/>
     </w:pPr>
     <w:rPr>
-      <w:rFonts w:cstheme="majorBidi" w:eastAsiaTheme="majorEastAsia"/>
+      <w:rFonts w:eastAsiaTheme="majorEastAsia" w:cstheme="majorBidi"/>
       <w:i/>
       <w:iCs/>
-      <w:color w:themeColor="text1" w:themeTint="D8" w:val="272727"/>
-    </w:rPr>
-  </w:style>
-  <w:style w:styleId="Heading9" w:type="paragraph">
+      <w:color w:val="272727" w:themeColor="text1" w:themeTint="D8"/>
+    </w:rPr>
+  </w:style>
+  <w:style w:type="paragraph" w:styleId="berschrift9">
     <w:name w:val="heading 9"/>
-    <w:basedOn w:val="Normal"/>
-    <w:next w:val="BodyText"/>
-    <w:link w:val="Heading9Char"/>
+    <w:basedOn w:val="Standard"/>
+    <w:next w:val="Textkrper"/>
+    <w:link w:val="berschrift9Zchn"/>
     <w:uiPriority w:val="9"/>
     <w:semiHidden/>
     <w:unhideWhenUsed/>
@@ -1420,193 +1413,366 @@
       <w:outlineLvl w:val="8"/>
     </w:pPr>
     <w:rPr>
-      <w:rFonts w:cstheme="majorBidi" w:eastAsiaTheme="majorEastAsia"/>
-      <w:color w:themeColor="text1" w:themeTint="D8" w:val="272727"/>
-    </w:rPr>
-  </w:style>
-  <w:style w:customStyle="1" w:styleId="Heading1Char" w:type="character">
-    <w:name w:val="Heading 1 Char"/>
-    <w:basedOn w:val="DefaultParagraphFont"/>
-    <w:link w:val="Heading1"/>
+      <w:rFonts w:eastAsiaTheme="majorEastAsia" w:cstheme="majorBidi"/>
+      <w:color w:val="272727" w:themeColor="text1" w:themeTint="D8"/>
+    </w:rPr>
+  </w:style>
+  <w:style w:type="character" w:default="1" w:styleId="Absatz-Standardschriftart">
+    <w:name w:val="Default Paragraph Font"/>
+    <w:uiPriority w:val="1"/>
+    <w:semiHidden/>
+    <w:unhideWhenUsed/>
+  </w:style>
+  <w:style w:type="table" w:default="1" w:styleId="NormaleTabelle">
+    <w:name w:val="Normal Table"/>
+    <w:uiPriority w:val="99"/>
+    <w:semiHidden/>
+    <w:unhideWhenUsed/>
+    <w:tblPr>
+      <w:tblInd w:w="0" w:type="dxa"/>
+      <w:tblCellMar>
+        <w:top w:w="0" w:type="dxa"/>
+        <w:left w:w="108" w:type="dxa"/>
+        <w:bottom w:w="0" w:type="dxa"/>
+        <w:right w:w="108" w:type="dxa"/>
+      </w:tblCellMar>
+    </w:tblPr>
+  </w:style>
+  <w:style w:type="numbering" w:default="1" w:styleId="KeineListe">
+    <w:name w:val="No List"/>
+    <w:uiPriority w:val="99"/>
+    <w:semiHidden/>
+    <w:unhideWhenUsed/>
+  </w:style>
+  <w:style w:type="paragraph" w:styleId="Textkrper">
+    <w:name w:val="Body Text"/>
+    <w:basedOn w:val="Standard"/>
+    <w:link w:val="TextkrperZchn"/>
+    <w:qFormat/>
+    <w:pPr>
+      <w:spacing w:before="180" w:after="180"/>
+    </w:pPr>
+  </w:style>
+  <w:style w:type="paragraph" w:customStyle="1" w:styleId="FirstParagraph">
+    <w:name w:val="First Paragraph"/>
+    <w:basedOn w:val="Textkrper"/>
+    <w:next w:val="Textkrper"/>
+    <w:qFormat/>
+  </w:style>
+  <w:style w:type="paragraph" w:customStyle="1" w:styleId="Compact">
+    <w:name w:val="Compact"/>
+    <w:basedOn w:val="Textkrper"/>
+    <w:qFormat/>
+    <w:pPr>
+      <w:spacing w:before="36" w:after="36"/>
+    </w:pPr>
+  </w:style>
+  <w:style w:type="paragraph" w:styleId="Titel">
+    <w:name w:val="Title"/>
+    <w:basedOn w:val="Standard"/>
+    <w:next w:val="Textkrper"/>
+    <w:link w:val="TitelZchn"/>
+    <w:uiPriority w:val="10"/>
+    <w:qFormat/>
+    <w:rsid w:val="00A10FD9"/>
+    <w:pPr>
+      <w:spacing w:after="80"/>
+      <w:contextualSpacing/>
+      <w:jc w:val="center"/>
+    </w:pPr>
+    <w:rPr>
+      <w:rFonts w:asciiTheme="majorHAnsi" w:eastAsiaTheme="majorEastAsia" w:hAnsiTheme="majorHAnsi" w:cstheme="majorBidi"/>
+      <w:sz w:val="56"/>
+      <w:szCs w:val="56"/>
+    </w:rPr>
+  </w:style>
+  <w:style w:type="character" w:customStyle="1" w:styleId="TitelZchn">
+    <w:name w:val="Titel Zchn"/>
+    <w:basedOn w:val="Absatz-Standardschriftart"/>
+    <w:link w:val="Titel"/>
+    <w:uiPriority w:val="10"/>
+    <w:rsid w:val="00A10FD9"/>
+    <w:rPr>
+      <w:rFonts w:asciiTheme="majorHAnsi" w:eastAsiaTheme="majorEastAsia" w:hAnsiTheme="majorHAnsi" w:cstheme="majorBidi"/>
+      <w:sz w:val="56"/>
+      <w:szCs w:val="56"/>
+    </w:rPr>
+  </w:style>
+  <w:style w:type="paragraph" w:styleId="Untertitel">
+    <w:name w:val="Subtitle"/>
+    <w:basedOn w:val="Titel"/>
+    <w:next w:val="Textkrper"/>
+    <w:link w:val="UntertitelZchn"/>
+    <w:uiPriority w:val="11"/>
+    <w:qFormat/>
+    <w:rsid w:val="00A10FD9"/>
+    <w:pPr>
+      <w:numPr>
+        <w:ilvl w:val="1"/>
+      </w:numPr>
+    </w:pPr>
+    <w:rPr>
+      <w:spacing w:val="15"/>
+      <w:sz w:val="28"/>
+      <w:szCs w:val="28"/>
+    </w:rPr>
+  </w:style>
+  <w:style w:type="character" w:customStyle="1" w:styleId="UntertitelZchn">
+    <w:name w:val="Untertitel Zchn"/>
+    <w:basedOn w:val="Absatz-Standardschriftart"/>
+    <w:link w:val="Untertitel"/>
+    <w:uiPriority w:val="11"/>
+    <w:rsid w:val="00A10FD9"/>
+    <w:rPr>
+      <w:rFonts w:eastAsiaTheme="majorEastAsia" w:cstheme="majorBidi"/>
+      <w:color w:val="595959" w:themeColor="text1" w:themeTint="A6"/>
+      <w:spacing w:val="15"/>
+      <w:sz w:val="28"/>
+      <w:szCs w:val="28"/>
+    </w:rPr>
+  </w:style>
+  <w:style w:type="paragraph" w:customStyle="1" w:styleId="Author">
+    <w:name w:val="Author"/>
+    <w:basedOn w:val="Titel"/>
+    <w:next w:val="Textkrper"/>
+    <w:qFormat/>
+    <w:pPr>
+      <w:keepNext/>
+      <w:keepLines/>
+    </w:pPr>
+    <w:rPr>
+      <w:sz w:val="24"/>
+      <w:szCs w:val="24"/>
+    </w:rPr>
+  </w:style>
+  <w:style w:type="paragraph" w:styleId="Datum">
+    <w:name w:val="Date"/>
+    <w:basedOn w:val="Titel"/>
+    <w:next w:val="Textkrper"/>
+    <w:qFormat/>
+    <w:pPr>
+      <w:keepNext/>
+      <w:keepLines/>
+    </w:pPr>
+    <w:rPr>
+      <w:sz w:val="24"/>
+      <w:szCs w:val="24"/>
+    </w:rPr>
+  </w:style>
+  <w:style w:type="paragraph" w:customStyle="1" w:styleId="AbstractTitle">
+    <w:name w:val="Abstract Title"/>
+    <w:basedOn w:val="Standard"/>
+    <w:next w:val="Abstract"/>
+    <w:qFormat/>
+    <w:pPr>
+      <w:keepNext/>
+      <w:keepLines/>
+      <w:spacing w:before="300" w:after="0"/>
+      <w:jc w:val="center"/>
+    </w:pPr>
+    <w:rPr>
+      <w:b/>
+      <w:sz w:val="20"/>
+      <w:szCs w:val="20"/>
+    </w:rPr>
+  </w:style>
+  <w:style w:type="paragraph" w:customStyle="1" w:styleId="Abstract">
+    <w:name w:val="Abstract"/>
+    <w:basedOn w:val="Standard"/>
+    <w:next w:val="Textkrper"/>
+    <w:qFormat/>
+    <w:pPr>
+      <w:keepNext/>
+      <w:keepLines/>
+      <w:spacing w:before="100" w:after="300"/>
+    </w:pPr>
+    <w:rPr>
+      <w:sz w:val="20"/>
+      <w:szCs w:val="20"/>
+    </w:rPr>
+  </w:style>
+  <w:style w:type="paragraph" w:styleId="Literaturverzeichnis">
+    <w:name w:val="Bibliography"/>
+    <w:basedOn w:val="Standard"/>
+    <w:qFormat/>
+  </w:style>
+  <w:style w:type="character" w:customStyle="1" w:styleId="berschrift1Zchn">
+    <w:name w:val="Überschrift 1 Zchn"/>
+    <w:basedOn w:val="Absatz-Standardschriftart"/>
+    <w:link w:val="berschrift1"/>
     <w:uiPriority w:val="9"/>
     <w:rsid w:val="00A10FD9"/>
     <w:rPr>
-      <w:rFonts w:asciiTheme="majorHAnsi" w:cstheme="majorBidi" w:eastAsiaTheme="majorEastAsia" w:hAnsiTheme="majorHAnsi"/>
-      <w:color w:themeColor="accent1" w:themeShade="BF" w:val="0F4761"/>
+      <w:rFonts w:asciiTheme="majorHAnsi" w:eastAsiaTheme="majorEastAsia" w:hAnsiTheme="majorHAnsi" w:cstheme="majorBidi"/>
+      <w:color w:val="0F4761" w:themeColor="accent1" w:themeShade="BF"/>
       <w:sz w:val="40"/>
       <w:szCs w:val="40"/>
     </w:rPr>
   </w:style>
-  <w:style w:customStyle="1" w:styleId="Heading2Char" w:type="character">
-    <w:name w:val="Heading 2 Char"/>
-    <w:basedOn w:val="DefaultParagraphFont"/>
-    <w:link w:val="Heading2"/>
+  <w:style w:type="character" w:customStyle="1" w:styleId="berschrift2Zchn">
+    <w:name w:val="Überschrift 2 Zchn"/>
+    <w:basedOn w:val="Absatz-Standardschriftart"/>
+    <w:link w:val="berschrift2"/>
     <w:uiPriority w:val="9"/>
     <w:semiHidden/>
     <w:rsid w:val="00A10FD9"/>
     <w:rPr>
-      <w:rFonts w:asciiTheme="majorHAnsi" w:cstheme="majorBidi" w:eastAsiaTheme="majorEastAsia" w:hAnsiTheme="majorHAnsi"/>
-      <w:color w:themeColor="accent1" w:themeShade="BF" w:val="0F4761"/>
+      <w:rFonts w:asciiTheme="majorHAnsi" w:eastAsiaTheme="majorEastAsia" w:hAnsiTheme="majorHAnsi" w:cstheme="majorBidi"/>
+      <w:color w:val="0F4761" w:themeColor="accent1" w:themeShade="BF"/>
       <w:sz w:val="32"/>
       <w:szCs w:val="32"/>
     </w:rPr>
   </w:style>
-  <w:style w:customStyle="1" w:styleId="Heading3Char" w:type="character">
-    <w:name w:val="Heading 3 Char"/>
-    <w:basedOn w:val="DefaultParagraphFont"/>
-    <w:link w:val="Heading3"/>
+  <w:style w:type="character" w:customStyle="1" w:styleId="berschrift3Zchn">
+    <w:name w:val="Überschrift 3 Zchn"/>
+    <w:basedOn w:val="Absatz-Standardschriftart"/>
+    <w:link w:val="berschrift3"/>
     <w:uiPriority w:val="9"/>
     <w:semiHidden/>
     <w:rsid w:val="00A10FD9"/>
     <w:rPr>
-      <w:rFonts w:cstheme="majorBidi" w:eastAsiaTheme="majorEastAsia"/>
-      <w:color w:themeColor="accent1" w:themeShade="BF" w:val="0F4761"/>
+      <w:rFonts w:eastAsiaTheme="majorEastAsia" w:cstheme="majorBidi"/>
+      <w:color w:val="0F4761" w:themeColor="accent1" w:themeShade="BF"/>
       <w:sz w:val="28"/>
       <w:szCs w:val="28"/>
     </w:rPr>
   </w:style>
-  <w:style w:customStyle="1" w:styleId="Heading4Char" w:type="character">
-    <w:name w:val="Heading 4 Char"/>
-    <w:basedOn w:val="DefaultParagraphFont"/>
-    <w:link w:val="Heading4"/>
+  <w:style w:type="character" w:customStyle="1" w:styleId="berschrift4Zchn">
+    <w:name w:val="Überschrift 4 Zchn"/>
+    <w:basedOn w:val="Absatz-Standardschriftart"/>
+    <w:link w:val="berschrift4"/>
     <w:uiPriority w:val="9"/>
     <w:semiHidden/>
     <w:rsid w:val="00A10FD9"/>
     <w:rPr>
-      <w:rFonts w:cstheme="majorBidi" w:eastAsiaTheme="majorEastAsia"/>
+      <w:rFonts w:eastAsiaTheme="majorEastAsia" w:cstheme="majorBidi"/>
       <w:i/>
       <w:iCs/>
-      <w:color w:themeColor="accent1" w:themeShade="BF" w:val="0F4761"/>
-    </w:rPr>
-  </w:style>
-  <w:style w:customStyle="1" w:styleId="Heading5Char" w:type="character">
-    <w:name w:val="Heading 5 Char"/>
-    <w:basedOn w:val="DefaultParagraphFont"/>
-    <w:link w:val="Heading5"/>
+      <w:color w:val="0F4761" w:themeColor="accent1" w:themeShade="BF"/>
+    </w:rPr>
+  </w:style>
+  <w:style w:type="character" w:customStyle="1" w:styleId="berschrift5Zchn">
+    <w:name w:val="Überschrift 5 Zchn"/>
+    <w:basedOn w:val="Absatz-Standardschriftart"/>
+    <w:link w:val="berschrift5"/>
     <w:uiPriority w:val="9"/>
     <w:semiHidden/>
     <w:rsid w:val="00A10FD9"/>
     <w:rPr>
-      <w:rFonts w:cstheme="majorBidi" w:eastAsiaTheme="majorEastAsia"/>
-      <w:color w:themeColor="accent1" w:themeShade="BF" w:val="0F4761"/>
-    </w:rPr>
-  </w:style>
-  <w:style w:customStyle="1" w:styleId="Heading6Char" w:type="character">
-    <w:name w:val="Heading 6 Char"/>
-    <w:basedOn w:val="DefaultParagraphFont"/>
-    <w:link w:val="Heading6"/>
+      <w:rFonts w:eastAsiaTheme="majorEastAsia" w:cstheme="majorBidi"/>
+      <w:color w:val="0F4761" w:themeColor="accent1" w:themeShade="BF"/>
+    </w:rPr>
+  </w:style>
+  <w:style w:type="character" w:customStyle="1" w:styleId="berschrift6Zchn">
+    <w:name w:val="Überschrift 6 Zchn"/>
+    <w:basedOn w:val="Absatz-Standardschriftart"/>
+    <w:link w:val="berschrift6"/>
     <w:uiPriority w:val="9"/>
     <w:semiHidden/>
     <w:rsid w:val="00A10FD9"/>
     <w:rPr>
-      <w:rFonts w:cstheme="majorBidi" w:eastAsiaTheme="majorEastAsia"/>
+      <w:rFonts w:eastAsiaTheme="majorEastAsia" w:cstheme="majorBidi"/>
       <w:i/>
       <w:iCs/>
-      <w:color w:themeColor="text1" w:themeTint="A6" w:val="595959"/>
-    </w:rPr>
-  </w:style>
-  <w:style w:customStyle="1" w:styleId="Heading7Char" w:type="character">
-    <w:name w:val="Heading 7 Char"/>
-    <w:basedOn w:val="DefaultParagraphFont"/>
-    <w:link w:val="Heading7"/>
+      <w:color w:val="595959" w:themeColor="text1" w:themeTint="A6"/>
+    </w:rPr>
+  </w:style>
+  <w:style w:type="character" w:customStyle="1" w:styleId="berschrift7Zchn">
+    <w:name w:val="Überschrift 7 Zchn"/>
+    <w:basedOn w:val="Absatz-Standardschriftart"/>
+    <w:link w:val="berschrift7"/>
     <w:uiPriority w:val="9"/>
     <w:semiHidden/>
     <w:rsid w:val="00A10FD9"/>
     <w:rPr>
-      <w:rFonts w:cstheme="majorBidi" w:eastAsiaTheme="majorEastAsia"/>
-      <w:color w:themeColor="text1" w:themeTint="A6" w:val="595959"/>
-    </w:rPr>
-  </w:style>
-  <w:style w:customStyle="1" w:styleId="Heading8Char" w:type="character">
-    <w:name w:val="Heading 8 Char"/>
-    <w:basedOn w:val="DefaultParagraphFont"/>
-    <w:link w:val="Heading8"/>
+      <w:rFonts w:eastAsiaTheme="majorEastAsia" w:cstheme="majorBidi"/>
+      <w:color w:val="595959" w:themeColor="text1" w:themeTint="A6"/>
+    </w:rPr>
+  </w:style>
+  <w:style w:type="character" w:customStyle="1" w:styleId="berschrift8Zchn">
+    <w:name w:val="Überschrift 8 Zchn"/>
+    <w:basedOn w:val="Absatz-Standardschriftart"/>
+    <w:link w:val="berschrift8"/>
     <w:uiPriority w:val="9"/>
     <w:semiHidden/>
     <w:rsid w:val="00A10FD9"/>
     <w:rPr>
-      <w:rFonts w:cstheme="majorBidi" w:eastAsiaTheme="majorEastAsia"/>
+      <w:rFonts w:eastAsiaTheme="majorEastAsia" w:cstheme="majorBidi"/>
       <w:i/>
       <w:iCs/>
-      <w:color w:themeColor="text1" w:themeTint="D8" w:val="272727"/>
-    </w:rPr>
-  </w:style>
-  <w:style w:customStyle="1" w:styleId="Heading9Char" w:type="character">
-    <w:name w:val="Heading 9 Char"/>
-    <w:basedOn w:val="DefaultParagraphFont"/>
-    <w:link w:val="Heading9"/>
+      <w:color w:val="272727" w:themeColor="text1" w:themeTint="D8"/>
+    </w:rPr>
+  </w:style>
+  <w:style w:type="character" w:customStyle="1" w:styleId="berschrift9Zchn">
+    <w:name w:val="Überschrift 9 Zchn"/>
+    <w:basedOn w:val="Absatz-Standardschriftart"/>
+    <w:link w:val="berschrift9"/>
     <w:uiPriority w:val="9"/>
     <w:semiHidden/>
     <w:rsid w:val="00A10FD9"/>
     <w:rPr>
-      <w:rFonts w:cstheme="majorBidi" w:eastAsiaTheme="majorEastAsia"/>
-      <w:color w:themeColor="text1" w:themeTint="D8" w:val="272727"/>
-    </w:rPr>
-  </w:style>
-  <w:style w:styleId="BlockText" w:type="paragraph">
+      <w:rFonts w:eastAsiaTheme="majorEastAsia" w:cstheme="majorBidi"/>
+      <w:color w:val="272727" w:themeColor="text1" w:themeTint="D8"/>
+    </w:rPr>
+  </w:style>
+  <w:style w:type="paragraph" w:styleId="Blocktext">
     <w:name w:val="Block Text"/>
-    <w:basedOn w:val="BodyText"/>
-    <w:next w:val="BodyText"/>
+    <w:basedOn w:val="Textkrper"/>
+    <w:next w:val="Textkrper"/>
     <w:uiPriority w:val="9"/>
     <w:unhideWhenUsed/>
     <w:qFormat/>
     <w:pPr>
-      <w:spacing w:after="100" w:before="100"/>
-      <w:ind w:firstLine="0" w:left="480" w:right="480"/>
+      <w:spacing w:before="100" w:after="100"/>
+      <w:ind w:left="480" w:right="480"/>
     </w:pPr>
   </w:style>
-  <w:style w:styleId="FootnoteText" w:type="paragraph">
-    <w:name w:val="Footnote Text"/>
-    <w:basedOn w:val="Normal"/>
-    <w:next w:val="FootnoteText"/>
+  <w:style w:type="paragraph" w:styleId="Funotentext">
+    <w:name w:val="footnote text"/>
+    <w:basedOn w:val="Standard"/>
     <w:uiPriority w:val="9"/>
     <w:unhideWhenUsed/>
     <w:qFormat/>
   </w:style>
-  <w:style w:styleId="FootnoteBlockText" w:type="paragraph">
+  <w:style w:type="paragraph" w:customStyle="1" w:styleId="FootnoteBlockText">
     <w:name w:val="Footnote Block Text"/>
-    <w:basedOn w:val="FootnoteText"/>
-    <w:next w:val="FootnoteText"/>
+    <w:basedOn w:val="Funotentext"/>
+    <w:next w:val="Funotentext"/>
     <w:uiPriority w:val="9"/>
     <w:unhideWhenUsed/>
     <w:qFormat/>
     <w:pPr>
-      <w:spacing w:after="100" w:before="100"/>
-      <w:ind w:firstLine="0" w:left="480" w:right="480"/>
+      <w:spacing w:before="100" w:after="100"/>
+      <w:ind w:left="480" w:right="480"/>
     </w:pPr>
   </w:style>
-  <w:style w:default="1" w:styleId="DefaultParagraphFont" w:type="character">
-    <w:name w:val="Default Paragraph Font"/>
-    <w:semiHidden/>
-    <w:unhideWhenUsed/>
-  </w:style>
-  <w:style w:default="1" w:styleId="Table" w:type="table">
+  <w:style w:type="table" w:customStyle="1" w:styleId="Table">
     <w:name w:val="Table"/>
-    <w:basedOn w:val="TableNormal"/>
     <w:semiHidden/>
     <w:unhideWhenUsed/>
     <w:qFormat/>
     <w:tblPr>
-      <w:tblInd w:type="dxa" w:w="0"/>
+      <w:tblInd w:w="0" w:type="dxa"/>
       <w:tblCellMar>
-        <w:top w:type="dxa" w:w="0"/>
-        <w:left w:type="dxa" w:w="108"/>
-        <w:bottom w:type="dxa" w:w="0"/>
-        <w:right w:type="dxa" w:w="108"/>
+        <w:top w:w="0" w:type="dxa"/>
+        <w:left w:w="108" w:type="dxa"/>
+        <w:bottom w:w="0" w:type="dxa"/>
+        <w:right w:w="108" w:type="dxa"/>
       </w:tblCellMar>
     </w:tblPr>
     <w:tblStylePr w:type="firstRow">
+      <w:tblPr/>
       <w:tcPr>
         <w:tcBorders>
-          <w:bottom w:val="single"/>
+          <w:bottom w:val="single" w:sz="0" w:space="0" w:color="auto"/>
         </w:tcBorders>
         <w:vAlign w:val="bottom"/>
       </w:tcPr>
     </w:tblStylePr>
   </w:style>
-  <w:style w:customStyle="1" w:styleId="DefinitionTerm" w:type="paragraph">
+  <w:style w:type="paragraph" w:customStyle="1" w:styleId="DefinitionTerm">
     <w:name w:val="Definition Term"/>
-    <w:basedOn w:val="Normal"/>
+    <w:basedOn w:val="Standard"/>
     <w:next w:val="Definition"/>
     <w:pPr>
       <w:keepNext/>
@@ -1617,78 +1783,80 @@
       <w:b/>
     </w:rPr>
   </w:style>
-  <w:style w:customStyle="1" w:styleId="Definition" w:type="paragraph">
+  <w:style w:type="paragraph" w:customStyle="1" w:styleId="Definition">
     <w:name w:val="Definition"/>
-    <w:basedOn w:val="Normal"/>
-  </w:style>
-  <w:style w:styleId="Caption" w:type="paragraph">
-    <w:name w:val="Caption"/>
-    <w:basedOn w:val="Normal"/>
-    <w:link w:val="BodyTextChar"/>
+    <w:basedOn w:val="Standard"/>
+  </w:style>
+  <w:style w:type="paragraph" w:styleId="Beschriftung">
+    <w:name w:val="caption"/>
+    <w:basedOn w:val="Standard"/>
+    <w:link w:val="BeschriftungZchn"/>
     <w:pPr>
-      <w:spacing w:after="120" w:before="0"/>
+      <w:spacing w:after="120"/>
     </w:pPr>
     <w:rPr>
       <w:i/>
     </w:rPr>
   </w:style>
-  <w:style w:customStyle="1" w:styleId="TableCaption" w:type="paragraph">
+  <w:style w:type="paragraph" w:customStyle="1" w:styleId="TableCaption">
     <w:name w:val="Table Caption"/>
-    <w:basedOn w:val="Caption"/>
+    <w:basedOn w:val="Beschriftung"/>
     <w:pPr>
       <w:keepNext/>
     </w:pPr>
   </w:style>
-  <w:style w:customStyle="1" w:styleId="ImageCaption" w:type="paragraph">
+  <w:style w:type="paragraph" w:customStyle="1" w:styleId="ImageCaption">
     <w:name w:val="Image Caption"/>
-    <w:basedOn w:val="Caption"/>
-  </w:style>
-  <w:style w:customStyle="1" w:styleId="Figure" w:type="paragraph">
+    <w:basedOn w:val="Beschriftung"/>
+  </w:style>
+  <w:style w:type="paragraph" w:customStyle="1" w:styleId="Figure">
     <w:name w:val="Figure"/>
-    <w:basedOn w:val="Normal"/>
-  </w:style>
-  <w:style w:customStyle="1" w:styleId="CaptionedFigure" w:type="paragraph">
+    <w:basedOn w:val="Standard"/>
+  </w:style>
+  <w:style w:type="paragraph" w:customStyle="1" w:styleId="CaptionedFigure">
     <w:name w:val="Captioned Figure"/>
     <w:basedOn w:val="Figure"/>
     <w:pPr>
       <w:keepNext/>
     </w:pPr>
   </w:style>
-  <w:style w:customStyle="1" w:styleId="BodyTextChar" w:type="character">
-    <w:name w:val="Body Text Char"/>
-    <w:basedOn w:val="DefaultParagraphFont"/>
-    <w:link w:val="BodyText"/>
-  </w:style>
-  <w:style w:customStyle="1" w:styleId="VerbatimChar" w:type="character">
+  <w:style w:type="character" w:customStyle="1" w:styleId="BeschriftungZchn">
+    <w:name w:val="Beschriftung Zchn"/>
+    <w:basedOn w:val="Absatz-Standardschriftart"/>
+    <w:link w:val="Beschriftung"/>
+  </w:style>
+  <w:style w:type="character" w:customStyle="1" w:styleId="VerbatimChar">
     <w:name w:val="Verbatim Char"/>
-    <w:basedOn w:val="BodyTextChar"/>
-    <w:rPr>
-      <w:rFonts w:ascii="Consolas" w:hAnsi="Consolas"/>
-      <w:sz w:val="22"/>
-    </w:rPr>
-  </w:style>
-  <w:style w:customStyle="1" w:styleId="SectionNumber" w:type="character">
+    <w:basedOn w:val="BeschriftungZchn"/>
+    <w:link w:val="SourceCode"/>
+    <w:rPr>
+      <w:rFonts w:ascii="Consolas" w:hAnsi="Consolas"/>
+      <w:sz w:val="22"/>
+    </w:rPr>
+  </w:style>
+  <w:style w:type="character" w:customStyle="1" w:styleId="SectionNumber">
     <w:name w:val="Section Number"/>
-    <w:basedOn w:val="BodyTextChar"/>
-  </w:style>
-  <w:style w:styleId="FootnoteReference" w:type="character">
-    <w:name w:val="Footnote Reference"/>
-    <w:basedOn w:val="BodyTextChar"/>
+    <w:basedOn w:val="BeschriftungZchn"/>
+  </w:style>
+  <w:style w:type="character" w:styleId="Funotenzeichen">
+    <w:name w:val="footnote reference"/>
+    <w:basedOn w:val="BeschriftungZchn"/>
     <w:rPr>
       <w:vertAlign w:val="superscript"/>
     </w:rPr>
   </w:style>
-  <w:style w:styleId="Hyperlink" w:type="character">
+  <w:style w:type="character" w:styleId="Hyperlink">
     <w:name w:val="Hyperlink"/>
-    <w:basedOn w:val="BodyTextChar"/>
-    <w:rPr>
-      <w:color w:themeColor="accent1" w:val="4F81BD"/>
-    </w:rPr>
-  </w:style>
-  <w:style w:styleId="TOCHeading" w:type="paragraph">
+    <w:basedOn w:val="BeschriftungZchn"/>
+    <w:uiPriority w:val="99"/>
+    <w:rPr>
+      <w:color w:val="156082" w:themeColor="accent1"/>
+    </w:rPr>
+  </w:style>
+  <w:style w:type="paragraph" w:styleId="Inhaltsverzeichnisberschrift">
     <w:name w:val="TOC Heading"/>
-    <w:basedOn w:val="Heading1"/>
-    <w:next w:val="BodyText"/>
+    <w:basedOn w:val="berschrift1"/>
+    <w:next w:val="Textkrper"/>
     <w:uiPriority w:val="39"/>
     <w:unhideWhenUsed/>
     <w:qFormat/>
@@ -1696,246 +1864,311 @@
       <w:spacing w:before="240" w:line="259" w:lineRule="auto"/>
       <w:outlineLvl w:val="9"/>
     </w:pPr>
-    <w:rPr>
-      <w:rFonts w:asciiTheme="majorHAnsi" w:cstheme="majorBidi" w:eastAsiaTheme="majorEastAsia" w:hAnsiTheme="majorHAnsi"/>
-      <w:b w:val="0"/>
-      <w:bCs w:val="0"/>
-      <w:color w:themeColor="accent1" w:themeShade="BF" w:val="365F91"/>
-    </w:rPr>
   </w:style>
   <w:style w:type="paragraph" w:customStyle="1" w:styleId="SourceCode">
     <w:name w:val="Source Code"/>
-    <w:basedOn w:val="Normal"/>
+    <w:basedOn w:val="Standard"/>
     <w:link w:val="VerbatimChar"/>
     <w:pPr>
-      <w:wordWrap w:val="off"/>
+      <w:wordWrap w:val="0"/>
     </w:pPr>
   </w:style>
   <w:style w:type="character" w:customStyle="1" w:styleId="KeywordTok">
     <w:name w:val="KeywordTok"/>
     <w:basedOn w:val="VerbatimChar"/>
     <w:rPr>
+      <w:rFonts w:ascii="Consolas" w:hAnsi="Consolas"/>
       <w:b/>
       <w:color w:val="007020"/>
+      <w:sz w:val="22"/>
     </w:rPr>
   </w:style>
   <w:style w:type="character" w:customStyle="1" w:styleId="DataTypeTok">
     <w:name w:val="DataTypeTok"/>
     <w:basedOn w:val="VerbatimChar"/>
     <w:rPr>
+      <w:rFonts w:ascii="Consolas" w:hAnsi="Consolas"/>
       <w:color w:val="902000"/>
+      <w:sz w:val="22"/>
     </w:rPr>
   </w:style>
   <w:style w:type="character" w:customStyle="1" w:styleId="DecValTok">
     <w:name w:val="DecValTok"/>
     <w:basedOn w:val="VerbatimChar"/>
     <w:rPr>
-      <w:color w:val="40a070"/>
+      <w:rFonts w:ascii="Consolas" w:hAnsi="Consolas"/>
+      <w:color w:val="40A070"/>
+      <w:sz w:val="22"/>
     </w:rPr>
   </w:style>
   <w:style w:type="character" w:customStyle="1" w:styleId="BaseNTok">
     <w:name w:val="BaseNTok"/>
     <w:basedOn w:val="VerbatimChar"/>
     <w:rPr>
-      <w:color w:val="40a070"/>
+      <w:rFonts w:ascii="Consolas" w:hAnsi="Consolas"/>
+      <w:color w:val="40A070"/>
+      <w:sz w:val="22"/>
     </w:rPr>
   </w:style>
   <w:style w:type="character" w:customStyle="1" w:styleId="FloatTok">
     <w:name w:val="FloatTok"/>
     <w:basedOn w:val="VerbatimChar"/>
     <w:rPr>
-      <w:color w:val="40a070"/>
+      <w:rFonts w:ascii="Consolas" w:hAnsi="Consolas"/>
+      <w:color w:val="40A070"/>
+      <w:sz w:val="22"/>
     </w:rPr>
   </w:style>
   <w:style w:type="character" w:customStyle="1" w:styleId="ConstantTok">
     <w:name w:val="ConstantTok"/>
     <w:basedOn w:val="VerbatimChar"/>
     <w:rPr>
+      <w:rFonts w:ascii="Consolas" w:hAnsi="Consolas"/>
       <w:color w:val="880000"/>
+      <w:sz w:val="22"/>
     </w:rPr>
   </w:style>
   <w:style w:type="character" w:customStyle="1" w:styleId="CharTok">
     <w:name w:val="CharTok"/>
     <w:basedOn w:val="VerbatimChar"/>
     <w:rPr>
-      <w:color w:val="4070a0"/>
+      <w:rFonts w:ascii="Consolas" w:hAnsi="Consolas"/>
+      <w:color w:val="4070A0"/>
+      <w:sz w:val="22"/>
     </w:rPr>
   </w:style>
   <w:style w:type="character" w:customStyle="1" w:styleId="SpecialCharTok">
     <w:name w:val="SpecialCharTok"/>
     <w:basedOn w:val="VerbatimChar"/>
     <w:rPr>
-      <w:color w:val="4070a0"/>
+      <w:rFonts w:ascii="Consolas" w:hAnsi="Consolas"/>
+      <w:color w:val="4070A0"/>
+      <w:sz w:val="22"/>
     </w:rPr>
   </w:style>
   <w:style w:type="character" w:customStyle="1" w:styleId="StringTok">
     <w:name w:val="StringTok"/>
     <w:basedOn w:val="VerbatimChar"/>
     <w:rPr>
-      <w:color w:val="4070a0"/>
+      <w:rFonts w:ascii="Consolas" w:hAnsi="Consolas"/>
+      <w:color w:val="4070A0"/>
+      <w:sz w:val="22"/>
     </w:rPr>
   </w:style>
   <w:style w:type="character" w:customStyle="1" w:styleId="VerbatimStringTok">
     <w:name w:val="VerbatimStringTok"/>
     <w:basedOn w:val="VerbatimChar"/>
     <w:rPr>
-      <w:color w:val="4070a0"/>
+      <w:rFonts w:ascii="Consolas" w:hAnsi="Consolas"/>
+      <w:color w:val="4070A0"/>
+      <w:sz w:val="22"/>
     </w:rPr>
   </w:style>
   <w:style w:type="character" w:customStyle="1" w:styleId="SpecialStringTok">
     <w:name w:val="SpecialStringTok"/>
     <w:basedOn w:val="VerbatimChar"/>
     <w:rPr>
-      <w:color w:val="bb6688"/>
+      <w:rFonts w:ascii="Consolas" w:hAnsi="Consolas"/>
+      <w:color w:val="BB6688"/>
+      <w:sz w:val="22"/>
     </w:rPr>
   </w:style>
   <w:style w:type="character" w:customStyle="1" w:styleId="ImportTok">
     <w:name w:val="ImportTok"/>
     <w:basedOn w:val="VerbatimChar"/>
     <w:rPr>
+      <w:rFonts w:ascii="Consolas" w:hAnsi="Consolas"/>
       <w:b/>
       <w:color w:val="008000"/>
+      <w:sz w:val="22"/>
     </w:rPr>
   </w:style>
   <w:style w:type="character" w:customStyle="1" w:styleId="CommentTok">
     <w:name w:val="CommentTok"/>
     <w:basedOn w:val="VerbatimChar"/>
     <w:rPr>
+      <w:rFonts w:ascii="Consolas" w:hAnsi="Consolas"/>
       <w:i/>
-      <w:color w:val="60a0b0"/>
+      <w:color w:val="60A0B0"/>
+      <w:sz w:val="22"/>
     </w:rPr>
   </w:style>
   <w:style w:type="character" w:customStyle="1" w:styleId="DocumentationTok">
     <w:name w:val="DocumentationTok"/>
     <w:basedOn w:val="VerbatimChar"/>
     <w:rPr>
+      <w:rFonts w:ascii="Consolas" w:hAnsi="Consolas"/>
       <w:i/>
-      <w:color w:val="ba2121"/>
+      <w:color w:val="BA2121"/>
+      <w:sz w:val="22"/>
     </w:rPr>
   </w:style>
   <w:style w:type="character" w:customStyle="1" w:styleId="AnnotationTok">
     <w:name w:val="AnnotationTok"/>
     <w:basedOn w:val="VerbatimChar"/>
     <w:rPr>
+      <w:rFonts w:ascii="Consolas" w:hAnsi="Consolas"/>
       <w:b/>
       <w:i/>
-      <w:color w:val="60a0b0"/>
+      <w:color w:val="60A0B0"/>
+      <w:sz w:val="22"/>
     </w:rPr>
   </w:style>
   <w:style w:type="character" w:customStyle="1" w:styleId="CommentVarTok">
     <w:name w:val="CommentVarTok"/>
     <w:basedOn w:val="VerbatimChar"/>
     <w:rPr>
+      <w:rFonts w:ascii="Consolas" w:hAnsi="Consolas"/>
       <w:b/>
       <w:i/>
-      <w:color w:val="60a0b0"/>
+      <w:color w:val="60A0B0"/>
+      <w:sz w:val="22"/>
     </w:rPr>
   </w:style>
   <w:style w:type="character" w:customStyle="1" w:styleId="OtherTok">
     <w:name w:val="OtherTok"/>
     <w:basedOn w:val="VerbatimChar"/>
     <w:rPr>
+      <w:rFonts w:ascii="Consolas" w:hAnsi="Consolas"/>
       <w:color w:val="007020"/>
+      <w:sz w:val="22"/>
     </w:rPr>
   </w:style>
   <w:style w:type="character" w:customStyle="1" w:styleId="FunctionTok">
     <w:name w:val="FunctionTok"/>
     <w:basedOn w:val="VerbatimChar"/>
     <w:rPr>
-      <w:color w:val="06287e"/>
+      <w:rFonts w:ascii="Consolas" w:hAnsi="Consolas"/>
+      <w:color w:val="06287E"/>
+      <w:sz w:val="22"/>
     </w:rPr>
   </w:style>
   <w:style w:type="character" w:customStyle="1" w:styleId="VariableTok">
     <w:name w:val="VariableTok"/>
     <w:basedOn w:val="VerbatimChar"/>
     <w:rPr>
-      <w:color w:val="19177c"/>
+      <w:rFonts w:ascii="Consolas" w:hAnsi="Consolas"/>
+      <w:color w:val="19177C"/>
+      <w:sz w:val="22"/>
     </w:rPr>
   </w:style>
   <w:style w:type="character" w:customStyle="1" w:styleId="ControlFlowTok">
     <w:name w:val="ControlFlowTok"/>
     <w:basedOn w:val="VerbatimChar"/>
     <w:rPr>
+      <w:rFonts w:ascii="Consolas" w:hAnsi="Consolas"/>
       <w:b/>
       <w:color w:val="007020"/>
+      <w:sz w:val="22"/>
     </w:rPr>
   </w:style>
   <w:style w:type="character" w:customStyle="1" w:styleId="OperatorTok">
     <w:name w:val="OperatorTok"/>
     <w:basedOn w:val="VerbatimChar"/>
     <w:rPr>
+      <w:rFonts w:ascii="Consolas" w:hAnsi="Consolas"/>
       <w:color w:val="666666"/>
+      <w:sz w:val="22"/>
     </w:rPr>
   </w:style>
   <w:style w:type="character" w:customStyle="1" w:styleId="BuiltInTok">
     <w:name w:val="BuiltInTok"/>
     <w:basedOn w:val="VerbatimChar"/>
     <w:rPr>
+      <w:rFonts w:ascii="Consolas" w:hAnsi="Consolas"/>
       <w:color w:val="008000"/>
+      <w:sz w:val="22"/>
     </w:rPr>
   </w:style>
   <w:style w:type="character" w:customStyle="1" w:styleId="ExtensionTok">
     <w:name w:val="ExtensionTok"/>
     <w:basedOn w:val="VerbatimChar"/>
-    <w:rPr/>
+    <w:rPr>
+      <w:rFonts w:ascii="Consolas" w:hAnsi="Consolas"/>
+      <w:sz w:val="22"/>
+    </w:rPr>
   </w:style>
   <w:style w:type="character" w:customStyle="1" w:styleId="PreprocessorTok">
     <w:name w:val="PreprocessorTok"/>
     <w:basedOn w:val="VerbatimChar"/>
     <w:rPr>
-      <w:color w:val="bc7a00"/>
+      <w:rFonts w:ascii="Consolas" w:hAnsi="Consolas"/>
+      <w:color w:val="BC7A00"/>
+      <w:sz w:val="22"/>
     </w:rPr>
   </w:style>
   <w:style w:type="character" w:customStyle="1" w:styleId="AttributeTok">
     <w:name w:val="AttributeTok"/>
     <w:basedOn w:val="VerbatimChar"/>
     <w:rPr>
-      <w:color w:val="7d9029"/>
+      <w:rFonts w:ascii="Consolas" w:hAnsi="Consolas"/>
+      <w:color w:val="7D9029"/>
+      <w:sz w:val="22"/>
     </w:rPr>
   </w:style>
   <w:style w:type="character" w:customStyle="1" w:styleId="RegionMarkerTok">
     <w:name w:val="RegionMarkerTok"/>
     <w:basedOn w:val="VerbatimChar"/>
-    <w:rPr/>
+    <w:rPr>
+      <w:rFonts w:ascii="Consolas" w:hAnsi="Consolas"/>
+      <w:sz w:val="22"/>
+    </w:rPr>
   </w:style>
   <w:style w:type="character" w:customStyle="1" w:styleId="InformationTok">
     <w:name w:val="InformationTok"/>
     <w:basedOn w:val="VerbatimChar"/>
     <w:rPr>
+      <w:rFonts w:ascii="Consolas" w:hAnsi="Consolas"/>
       <w:b/>
       <w:i/>
-      <w:color w:val="60a0b0"/>
+      <w:color w:val="60A0B0"/>
+      <w:sz w:val="22"/>
     </w:rPr>
   </w:style>
   <w:style w:type="character" w:customStyle="1" w:styleId="WarningTok">
     <w:name w:val="WarningTok"/>
     <w:basedOn w:val="VerbatimChar"/>
     <w:rPr>
+      <w:rFonts w:ascii="Consolas" w:hAnsi="Consolas"/>
       <w:b/>
       <w:i/>
-      <w:color w:val="60a0b0"/>
+      <w:color w:val="60A0B0"/>
+      <w:sz w:val="22"/>
     </w:rPr>
   </w:style>
   <w:style w:type="character" w:customStyle="1" w:styleId="AlertTok">
     <w:name w:val="AlertTok"/>
     <w:basedOn w:val="VerbatimChar"/>
     <w:rPr>
+      <w:rFonts w:ascii="Consolas" w:hAnsi="Consolas"/>
       <w:b/>
-      <w:color w:val="ff0000"/>
+      <w:color w:val="FF0000"/>
+      <w:sz w:val="22"/>
     </w:rPr>
   </w:style>
   <w:style w:type="character" w:customStyle="1" w:styleId="ErrorTok">
     <w:name w:val="ErrorTok"/>
     <w:basedOn w:val="VerbatimChar"/>
     <w:rPr>
+      <w:rFonts w:ascii="Consolas" w:hAnsi="Consolas"/>
       <w:b/>
-      <w:color w:val="ff0000"/>
+      <w:color w:val="FF0000"/>
+      <w:sz w:val="22"/>
     </w:rPr>
   </w:style>
   <w:style w:type="character" w:customStyle="1" w:styleId="NormalTok">
     <w:name w:val="NormalTok"/>
     <w:basedOn w:val="VerbatimChar"/>
-    <w:rPr/>
+    <w:rPr>
+      <w:rFonts w:ascii="Consolas" w:hAnsi="Consolas"/>
+      <w:sz w:val="22"/>
+    </w:rPr>
+  </w:style>
+  <w:style w:type="character" w:customStyle="1" w:styleId="TextkrperZchn">
+    <w:name w:val="Textkörper Zchn"/>
+    <w:basedOn w:val="Absatz-Standardschriftart"/>
+    <w:link w:val="Textkrper"/>
+    <w:rsid w:val="00D111EB"/>
   </w:style>
 </w:styles>
 </file>

</xml_diff>